<commit_message>
fix issue with docs
Former-commit-id: c6c1eb135df85c3a420a2e0d9b1d428996f23a09
</commit_message>
<xml_diff>
--- a/RFCs/HDF5/VOL/2014-08-28-RFC_VOL.docx
+++ b/RFCs/HDF5/VOL/2014-08-28-RFC_VOL.docx
@@ -188,29 +188,13 @@
     </w:p>
     <w:p>
       <w:r>
-        <w:t xml:space="preserve">To address those concerns, we have been working on a new abstraction layer inside the HDF5 library called the Virtual object layer (VOL). The VOL intercepts all HDF5 API calls that could potentially access objects in the file and forwards those calls to a plugin “object driver”. The plugins could actually store the objects in variety of ways. A plugin could, for example, have objects be distributed remotely over different platforms, provide a raw mapping of the model to the file system, or even store the data in other file formats (like native </w:t>
-      </w:r>
-      <w:proofErr w:type="spellStart"/>
-      <w:r>
-        <w:t>netCDF</w:t>
-      </w:r>
-      <w:proofErr w:type="spellEnd"/>
-      <w:r>
-        <w:t xml:space="preserve"> or HDF4 format). The user still gets the same data model where access is done to a single HDF5 “container”; however the plugin object driver translates from what the user sees to how the data is actually stored. Having this abstraction layer maintains the object model of HDF5 and would allow much better usage of new object storage file systems that are targe</w:t>
-      </w:r>
-      <w:r>
-        <w:t xml:space="preserve">ted for </w:t>
-      </w:r>
-      <w:proofErr w:type="spellStart"/>
-      <w:r>
-        <w:t>E</w:t>
-      </w:r>
-      <w:r>
-        <w:t>xascale</w:t>
-      </w:r>
-      <w:proofErr w:type="spellEnd"/>
-      <w:r>
-        <w:t xml:space="preserve"> systems. </w:t>
+        <w:t>To address those concerns, we have been working on a new abstraction layer inside the HDF5 library called the Virtual object layer (VOL). The VOL intercepts all HDF5 API calls that could potentially access objects in the file and forwards those calls to a plugin “object driver”. The plugins could actually store the objects in variety of ways. A plugin could, for example, have objects be distributed remotely over different platforms, provide a raw mapping of the model to the file system, or even store the data in other file formats (like native netCDF or HDF4 format). The user still gets the same data model where access is done to a single HDF5 “container”; however the plugin object driver translates from what the user sees to how the data is actually stored. Having this abstraction layer maintains the object model of HDF5 and would allow much better usage of new object storage file systems that are targe</w:t>
+      </w:r>
+      <w:r>
+        <w:t>ted for E</w:t>
+      </w:r>
+      <w:r>
+        <w:t xml:space="preserve">xascale systems. </w:t>
       </w:r>
     </w:p>
     <w:p/>
@@ -225,21 +209,15 @@
         <w:t>has already been implemented and used in several research projects</w:t>
       </w:r>
       <w:r>
-        <w:t xml:space="preserve">, internally and externally. It was a key component to the </w:t>
-      </w:r>
-      <w:proofErr w:type="spellStart"/>
-      <w:r>
-        <w:t>FastForward</w:t>
-      </w:r>
-      <w:proofErr w:type="spellEnd"/>
-      <w:r>
-        <w:t xml:space="preserve"> project that brought a significant amount of funding to the company. However, all the work that has been done so far on the VOL was research oriented. Production is the next step to integrate this layer into the mainstream HDF5 library. The VOL implementation is in a solid prototype state that is tested daily, but a good amount of work is needed to make the VOL production ready in terms of code reviews, documentation, and support. We expect the production version of the VOL work to be a big step forward for the HDF5 library that will create new partnerships with storage vendors or users that are looking to implement new VOL plugins or users who would use existing plugins.</w:t>
+        <w:t>, internally and externally. It was a key component to the FastForward project that brought a significant amount of funding to the company. However, all the work that has been done so far on the VOL was research oriented. Production is the next step to integrate this layer into the mainstream HDF5 library. The VOL implementation is in a solid prototype state that is tested daily, but a good amount of work is needed to make the VOL production ready in terms of code reviews, documentation, and support. We expect the production version of the VOL work to be a big step forward for the HDF5 library that will create new partnerships with storage vendors or users that are looking to implement new VOL plugins or users who would use existing plugins.</w:t>
       </w:r>
     </w:p>
     <w:p>
       <w:pPr>
         <w:pStyle w:val="Heading1"/>
       </w:pPr>
+      <w:bookmarkStart w:id="0" w:name="_GoBack"/>
+      <w:bookmarkEnd w:id="0"/>
       <w:r>
         <w:t>Design/Architecture</w:t>
       </w:r>
@@ -357,1074 +335,391 @@
           <w:rFonts w:ascii="Courier New" w:hAnsi="Courier New" w:cs="Courier New"/>
         </w:rPr>
       </w:pPr>
-      <w:proofErr w:type="spellStart"/>
-      <w:proofErr w:type="gramStart"/>
-      <w:r>
-        <w:rPr>
-          <w:rFonts w:ascii="Courier New" w:hAnsi="Courier New" w:cs="Courier New"/>
-        </w:rPr>
-        <w:t>typedef</w:t>
-      </w:r>
-      <w:proofErr w:type="spellEnd"/>
-      <w:proofErr w:type="gramEnd"/>
+      <w:r>
+        <w:rPr>
+          <w:rFonts w:ascii="Courier New" w:hAnsi="Courier New" w:cs="Courier New"/>
+        </w:rPr>
+        <w:t>typedef struct H5VL_class_t {</w:t>
+      </w:r>
+    </w:p>
+    <w:p>
+      <w:pPr>
+        <w:rPr>
+          <w:rFonts w:ascii="Courier New" w:hAnsi="Courier New" w:cs="Courier New"/>
+        </w:rPr>
+      </w:pPr>
+      <w:r>
+        <w:rPr>
+          <w:rFonts w:ascii="Courier New" w:hAnsi="Courier New" w:cs="Courier New"/>
+        </w:rPr>
+        <w:t xml:space="preserve">    H5VL_class_value_t value;</w:t>
+      </w:r>
+    </w:p>
+    <w:p>
+      <w:pPr>
+        <w:rPr>
+          <w:rFonts w:ascii="Courier New" w:hAnsi="Courier New" w:cs="Courier New"/>
+        </w:rPr>
+      </w:pPr>
+      <w:r>
+        <w:rPr>
+          <w:rFonts w:ascii="Courier New" w:hAnsi="Courier New" w:cs="Courier New"/>
+        </w:rPr>
+        <w:lastRenderedPageBreak/>
+        <w:t xml:space="preserve">    const char *name;</w:t>
+      </w:r>
+    </w:p>
+    <w:p>
+      <w:pPr>
+        <w:rPr>
+          <w:rFonts w:ascii="Courier New" w:hAnsi="Courier New" w:cs="Courier New"/>
+        </w:rPr>
+      </w:pPr>
+      <w:r>
+        <w:rPr>
+          <w:rFonts w:ascii="Courier New" w:hAnsi="Courier New" w:cs="Courier New"/>
+        </w:rPr>
+        <w:t xml:space="preserve">    herr_t  (*initialize)(hid_t vipl_id);</w:t>
+      </w:r>
+    </w:p>
+    <w:p>
+      <w:pPr>
+        <w:rPr>
+          <w:rFonts w:ascii="Courier New" w:hAnsi="Courier New" w:cs="Courier New"/>
+        </w:rPr>
+      </w:pPr>
+      <w:r>
+        <w:rPr>
+          <w:rFonts w:ascii="Courier New" w:hAnsi="Courier New" w:cs="Courier New"/>
+        </w:rPr>
+        <w:t xml:space="preserve">    herr_t  (*terminate)(hid_t vtpl_id);</w:t>
+      </w:r>
+    </w:p>
+    <w:p>
+      <w:pPr>
+        <w:rPr>
+          <w:rFonts w:ascii="Courier New" w:hAnsi="Courier New" w:cs="Courier New"/>
+        </w:rPr>
+      </w:pPr>
+      <w:r>
+        <w:rPr>
+          <w:rFonts w:ascii="Courier New" w:hAnsi="Courier New" w:cs="Courier New"/>
+        </w:rPr>
+        <w:t xml:space="preserve">    size_t  fapl_size;</w:t>
+      </w:r>
+    </w:p>
+    <w:p>
+      <w:pPr>
+        <w:rPr>
+          <w:rFonts w:ascii="Courier New" w:hAnsi="Courier New" w:cs="Courier New"/>
+        </w:rPr>
+      </w:pPr>
+      <w:r>
+        <w:rPr>
+          <w:rFonts w:ascii="Courier New" w:hAnsi="Courier New" w:cs="Courier New"/>
+        </w:rPr>
+        <w:t xml:space="preserve">    void *  (*fapl_copy)(const void *info);</w:t>
+      </w:r>
+    </w:p>
+    <w:p>
+      <w:pPr>
+        <w:rPr>
+          <w:rFonts w:ascii="Courier New" w:hAnsi="Courier New" w:cs="Courier New"/>
+        </w:rPr>
+      </w:pPr>
+      <w:r>
+        <w:rPr>
+          <w:rFonts w:ascii="Courier New" w:hAnsi="Courier New" w:cs="Courier New"/>
+        </w:rPr>
+        <w:t xml:space="preserve">    herr_t  (*fapl_free)(void *info);</w:t>
+      </w:r>
+    </w:p>
+    <w:p>
+      <w:pPr>
+        <w:rPr>
+          <w:rFonts w:ascii="Courier New" w:hAnsi="Courier New" w:cs="Courier New"/>
+        </w:rPr>
+      </w:pPr>
+    </w:p>
+    <w:p>
+      <w:pPr>
+        <w:rPr>
+          <w:rFonts w:ascii="Courier New" w:hAnsi="Courier New" w:cs="Courier New"/>
+        </w:rPr>
+      </w:pPr>
+      <w:r>
+        <w:rPr>
+          <w:rFonts w:ascii="Courier New" w:hAnsi="Courier New" w:cs="Courier New"/>
+        </w:rPr>
+        <w:t xml:space="preserve">    /* Data Model */</w:t>
+      </w:r>
+    </w:p>
+    <w:p>
+      <w:pPr>
+        <w:rPr>
+          <w:rFonts w:ascii="Courier New" w:hAnsi="Courier New" w:cs="Courier New"/>
+        </w:rPr>
+      </w:pPr>
+      <w:r>
+        <w:rPr>
+          <w:rFonts w:ascii="Courier New" w:hAnsi="Courier New" w:cs="Courier New"/>
+        </w:rPr>
+        <w:t xml:space="preserve">    H5VL_attr_class_t          attr_cls;</w:t>
+      </w:r>
+    </w:p>
+    <w:p>
+      <w:pPr>
+        <w:rPr>
+          <w:rFonts w:ascii="Courier New" w:hAnsi="Courier New" w:cs="Courier New"/>
+        </w:rPr>
+      </w:pPr>
+      <w:r>
+        <w:rPr>
+          <w:rFonts w:ascii="Courier New" w:hAnsi="Courier New" w:cs="Courier New"/>
+        </w:rPr>
+        <w:t xml:space="preserve">    H5VL_dataset_class_t       dataset_cls;</w:t>
+      </w:r>
+    </w:p>
+    <w:p>
+      <w:pPr>
+        <w:rPr>
+          <w:rFonts w:ascii="Courier New" w:hAnsi="Courier New" w:cs="Courier New"/>
+        </w:rPr>
+      </w:pPr>
+      <w:r>
+        <w:rPr>
+          <w:rFonts w:ascii="Courier New" w:hAnsi="Courier New" w:cs="Courier New"/>
+        </w:rPr>
+        <w:t xml:space="preserve">    H5VL_datatype_class_t      datatype_cls;</w:t>
+      </w:r>
+    </w:p>
+    <w:p>
+      <w:pPr>
+        <w:rPr>
+          <w:rFonts w:ascii="Courier New" w:hAnsi="Courier New" w:cs="Courier New"/>
+        </w:rPr>
+      </w:pPr>
+      <w:r>
+        <w:rPr>
+          <w:rFonts w:ascii="Courier New" w:hAnsi="Courier New" w:cs="Courier New"/>
+        </w:rPr>
+        <w:t xml:space="preserve">    H5VL_file_class_t          file_cls;</w:t>
+      </w:r>
+    </w:p>
+    <w:p>
+      <w:pPr>
+        <w:rPr>
+          <w:rFonts w:ascii="Courier New" w:hAnsi="Courier New" w:cs="Courier New"/>
+        </w:rPr>
+      </w:pPr>
+      <w:r>
+        <w:rPr>
+          <w:rFonts w:ascii="Courier New" w:hAnsi="Courier New" w:cs="Courier New"/>
+        </w:rPr>
+        <w:t xml:space="preserve">    H5VL_group_class_t         group_cls;</w:t>
+      </w:r>
+    </w:p>
+    <w:p>
+      <w:pPr>
+        <w:rPr>
+          <w:rFonts w:ascii="Courier New" w:hAnsi="Courier New" w:cs="Courier New"/>
+        </w:rPr>
+      </w:pPr>
+      <w:r>
+        <w:rPr>
+          <w:rFonts w:ascii="Courier New" w:hAnsi="Courier New" w:cs="Courier New"/>
+        </w:rPr>
+        <w:t xml:space="preserve">    H5VL_link_class_t          link_cls;</w:t>
+      </w:r>
+    </w:p>
+    <w:p>
+      <w:pPr>
+        <w:rPr>
+          <w:rFonts w:ascii="Courier New" w:hAnsi="Courier New" w:cs="Courier New"/>
+        </w:rPr>
+      </w:pPr>
+      <w:r>
+        <w:rPr>
+          <w:rFonts w:ascii="Courier New" w:hAnsi="Courier New" w:cs="Courier New"/>
+        </w:rPr>
+        <w:t xml:space="preserve">    H5VL_object_class_t        object_cls;</w:t>
+      </w:r>
+    </w:p>
+    <w:p>
+      <w:pPr>
+        <w:rPr>
+          <w:rFonts w:ascii="Courier New" w:hAnsi="Courier New" w:cs="Courier New"/>
+        </w:rPr>
+      </w:pPr>
+    </w:p>
+    <w:p>
+      <w:pPr>
+        <w:rPr>
+          <w:rFonts w:ascii="Courier New" w:hAnsi="Courier New" w:cs="Courier New"/>
+        </w:rPr>
+      </w:pPr>
+      <w:r>
+        <w:rPr>
+          <w:rFonts w:ascii="Courier New" w:hAnsi="Courier New" w:cs="Courier New"/>
+        </w:rPr>
+        <w:t xml:space="preserve">    /* Services */</w:t>
+      </w:r>
+    </w:p>
+    <w:p>
+      <w:pPr>
+        <w:rPr>
+          <w:rFonts w:ascii="Courier New" w:hAnsi="Courier New" w:cs="Courier New"/>
+        </w:rPr>
+      </w:pPr>
+      <w:r>
+        <w:rPr>
+          <w:rFonts w:ascii="Courier New" w:hAnsi="Courier New" w:cs="Courier New"/>
+        </w:rPr>
+        <w:t xml:space="preserve">    H5VL_async_class_t         async_cls;</w:t>
+      </w:r>
+    </w:p>
+    <w:p>
+      <w:pPr>
+        <w:rPr>
+          <w:rFonts w:ascii="Courier New" w:hAnsi="Courier New" w:cs="Courier New"/>
+        </w:rPr>
+      </w:pPr>
+      <w:r>
+        <w:rPr>
+          <w:rFonts w:ascii="Courier New" w:hAnsi="Courier New" w:cs="Courier New"/>
+        </w:rPr>
+        <w:t xml:space="preserve">    herr_t (*optional)(void *obj, hid_t dxpl_id, void **req, va_list arguments);</w:t>
+      </w:r>
+    </w:p>
+    <w:p>
+      <w:r>
+        <w:rPr>
+          <w:rFonts w:ascii="Courier New" w:hAnsi="Courier New" w:cs="Courier New"/>
+        </w:rPr>
+        <w:t>} H5VL_class_t;</w:t>
+      </w:r>
+    </w:p>
+    <w:p>
+      <w:r>
+        <w:t xml:space="preserve">The VOL public structure separates Data Model operations from Service operations. Data Model operations are those that operate on files, groups, dataset, etc… Those operations are furthermore grouped in their respective “class” structure. For example the file class consists of function pointers for plugins to implement operations on the file itself (H5F API operations). Service operations are those that provide services for users that are not related to the data model specifically. </w:t>
+      </w:r>
+      <w:r>
+        <w:t>Asynchronous operations, for example, are</w:t>
+      </w:r>
+      <w:r>
+        <w:t xml:space="preserve"> a service that most plugins can implement, so we add a class for it in the VOL structure. </w:t>
+      </w:r>
+      <w:r>
+        <w:t xml:space="preserve">If </w:t>
+      </w:r>
+      <w:r>
+        <w:t xml:space="preserve">a service </w:t>
+      </w:r>
+      <w:r>
+        <w:t>becomes generic enough and</w:t>
+      </w:r>
+      <w:r>
+        <w:t xml:space="preserve"> common between many plugins, </w:t>
+      </w:r>
+      <w:r>
+        <w:t xml:space="preserve">a class for it should be added in the VOL structure. However, many plugins can/will provide services that are not shared by other plugins. A good way to support these services is through an optional callback in the VOL structure which can be a hook from the API to the plugin that provides those services, passing any necessary arguments needed without the HDF5 library having to worry about supporting that service. A similar API operation to allow users to use that service will be added. This API call would be similar to an “ioctl” call where any kind of operation can be supported and passed down to the plugin that has enough knowledge from the user to interpret the type of the operation. </w:t>
+      </w:r>
+    </w:p>
+    <w:p>
+      <w:r>
+        <w:t>The VOL User Guide will discuss the VOL structure in much more detail and provide examples on how to support/implement the classes/callbacks.</w:t>
+      </w:r>
+    </w:p>
+    <w:p>
+      <w:pPr>
+        <w:pStyle w:val="Heading2"/>
+      </w:pPr>
+      <w:r>
+        <w:t>Calling in the VOL layer</w:t>
+      </w:r>
+    </w:p>
+    <w:p>
+      <w:r>
+        <w:t xml:space="preserve">The VOL </w:t>
+      </w:r>
+      <w:r>
+        <w:t xml:space="preserve">intercepts </w:t>
+      </w:r>
+      <w:r>
+        <w:t xml:space="preserve">all HDF5 API calls that potentially modify data on disk. </w:t>
+      </w:r>
+      <w:r>
+        <w:t xml:space="preserve">Calls </w:t>
+      </w:r>
+      <w:r>
+        <w:t xml:space="preserve">to one of </w:t>
+      </w:r>
+      <w:r>
+        <w:t xml:space="preserve">these API </w:t>
+      </w:r>
+      <w:r>
+        <w:t xml:space="preserve">functions </w:t>
+      </w:r>
+      <w:r>
+        <w:t xml:space="preserve">only </w:t>
+      </w:r>
+      <w:r>
+        <w:t xml:space="preserve">run sanity checks </w:t>
+      </w:r>
+      <w:r>
+        <w:t xml:space="preserve">on </w:t>
+      </w:r>
+      <w:r>
+        <w:t xml:space="preserve">the arguments passed in, and then </w:t>
+      </w:r>
+      <w:r>
+        <w:t xml:space="preserve">immediately </w:t>
+      </w:r>
+      <w:r>
+        <w:t xml:space="preserve">call the associated </w:t>
+      </w:r>
+      <w:r>
+        <w:t xml:space="preserve">VOL </w:t>
+      </w:r>
+      <w:r>
+        <w:t>callback for the API function. Operations, such as creating a group or retrieving a hyperslab from a dataset, will be captured and routed through the selected plugin that knows how the data is actually stored and capable of producing the results needed by the operations. For example, a call to H5D</w:t>
+      </w:r>
+      <w:r>
+        <w:t>create</w:t>
+      </w:r>
+      <w:r>
+        <w:t xml:space="preserve"> would be implemented </w:t>
+      </w:r>
+      <w:r>
+        <w:t xml:space="preserve">within the HDF5 library </w:t>
+      </w:r>
+      <w:r>
+        <w:t>as:</w:t>
+      </w:r>
+    </w:p>
+    <w:p>
+      <w:pPr>
+        <w:rPr>
+          <w:rFonts w:ascii="Courier New" w:hAnsi="Courier New" w:cs="Courier New"/>
+        </w:rPr>
+      </w:pPr>
+      <w:r>
+        <w:rPr>
+          <w:rFonts w:ascii="Courier New" w:hAnsi="Courier New" w:cs="Courier New"/>
+        </w:rPr>
+        <w:t>H5Dcreate(hid_t loc_id, const char *name, hid_t type_id, hid_t space_id,</w:t>
+      </w:r>
       <w:r>
         <w:rPr>
           <w:rFonts w:ascii="Courier New" w:hAnsi="Courier New" w:cs="Courier New"/>
         </w:rPr>
         <w:t xml:space="preserve"> </w:t>
       </w:r>
-      <w:proofErr w:type="spellStart"/>
-      <w:r>
-        <w:rPr>
-          <w:rFonts w:ascii="Courier New" w:hAnsi="Courier New" w:cs="Courier New"/>
-        </w:rPr>
-        <w:t>struct</w:t>
-      </w:r>
-      <w:proofErr w:type="spellEnd"/>
-      <w:r>
-        <w:rPr>
-          <w:rFonts w:ascii="Courier New" w:hAnsi="Courier New" w:cs="Courier New"/>
-        </w:rPr>
-        <w:t xml:space="preserve"> H5VL_class_t {</w:t>
-      </w:r>
-    </w:p>
-    <w:p>
-      <w:pPr>
-        <w:rPr>
-          <w:rFonts w:ascii="Courier New" w:hAnsi="Courier New" w:cs="Courier New"/>
-        </w:rPr>
-      </w:pPr>
-      <w:r>
-        <w:rPr>
-          <w:rFonts w:ascii="Courier New" w:hAnsi="Courier New" w:cs="Courier New"/>
-        </w:rPr>
-        <w:t xml:space="preserve">    H5VL_class_value_t value;</w:t>
-      </w:r>
-    </w:p>
-    <w:p>
-      <w:pPr>
-        <w:rPr>
-          <w:rFonts w:ascii="Courier New" w:hAnsi="Courier New" w:cs="Courier New"/>
-        </w:rPr>
-      </w:pPr>
-      <w:r>
-        <w:rPr>
-          <w:rFonts w:ascii="Courier New" w:hAnsi="Courier New" w:cs="Courier New"/>
-        </w:rPr>
-        <w:lastRenderedPageBreak/>
-        <w:t xml:space="preserve">    </w:t>
-      </w:r>
-      <w:proofErr w:type="spellStart"/>
-      <w:proofErr w:type="gramStart"/>
-      <w:r>
-        <w:rPr>
-          <w:rFonts w:ascii="Courier New" w:hAnsi="Courier New" w:cs="Courier New"/>
-        </w:rPr>
-        <w:t>const</w:t>
-      </w:r>
-      <w:proofErr w:type="spellEnd"/>
-      <w:proofErr w:type="gramEnd"/>
-      <w:r>
-        <w:rPr>
-          <w:rFonts w:ascii="Courier New" w:hAnsi="Courier New" w:cs="Courier New"/>
-        </w:rPr>
-        <w:t xml:space="preserve"> char *name;</w:t>
-      </w:r>
-    </w:p>
-    <w:p>
-      <w:pPr>
-        <w:rPr>
-          <w:rFonts w:ascii="Courier New" w:hAnsi="Courier New" w:cs="Courier New"/>
-        </w:rPr>
-      </w:pPr>
-      <w:r>
-        <w:rPr>
-          <w:rFonts w:ascii="Courier New" w:hAnsi="Courier New" w:cs="Courier New"/>
-        </w:rPr>
-        <w:t xml:space="preserve">    </w:t>
-      </w:r>
-      <w:proofErr w:type="spellStart"/>
-      <w:r>
-        <w:rPr>
-          <w:rFonts w:ascii="Courier New" w:hAnsi="Courier New" w:cs="Courier New"/>
-        </w:rPr>
-        <w:t>herr_</w:t>
-      </w:r>
-      <w:proofErr w:type="gramStart"/>
-      <w:r>
-        <w:rPr>
-          <w:rFonts w:ascii="Courier New" w:hAnsi="Courier New" w:cs="Courier New"/>
-        </w:rPr>
-        <w:t>t</w:t>
-      </w:r>
-      <w:proofErr w:type="spellEnd"/>
-      <w:r>
-        <w:rPr>
-          <w:rFonts w:ascii="Courier New" w:hAnsi="Courier New" w:cs="Courier New"/>
-        </w:rPr>
-        <w:t xml:space="preserve">  (</w:t>
-      </w:r>
-      <w:proofErr w:type="gramEnd"/>
-      <w:r>
-        <w:rPr>
-          <w:rFonts w:ascii="Courier New" w:hAnsi="Courier New" w:cs="Courier New"/>
-        </w:rPr>
-        <w:t>*initialize)(</w:t>
-      </w:r>
-      <w:proofErr w:type="spellStart"/>
-      <w:r>
-        <w:rPr>
-          <w:rFonts w:ascii="Courier New" w:hAnsi="Courier New" w:cs="Courier New"/>
-        </w:rPr>
-        <w:t>hid_t</w:t>
-      </w:r>
-      <w:proofErr w:type="spellEnd"/>
-      <w:r>
-        <w:rPr>
-          <w:rFonts w:ascii="Courier New" w:hAnsi="Courier New" w:cs="Courier New"/>
-        </w:rPr>
-        <w:t xml:space="preserve"> </w:t>
-      </w:r>
-      <w:proofErr w:type="spellStart"/>
-      <w:r>
-        <w:rPr>
-          <w:rFonts w:ascii="Courier New" w:hAnsi="Courier New" w:cs="Courier New"/>
-        </w:rPr>
-        <w:t>vipl_id</w:t>
-      </w:r>
-      <w:proofErr w:type="spellEnd"/>
-      <w:r>
-        <w:rPr>
-          <w:rFonts w:ascii="Courier New" w:hAnsi="Courier New" w:cs="Courier New"/>
-        </w:rPr>
-        <w:t>);</w:t>
-      </w:r>
-    </w:p>
-    <w:p>
-      <w:pPr>
-        <w:rPr>
-          <w:rFonts w:ascii="Courier New" w:hAnsi="Courier New" w:cs="Courier New"/>
-        </w:rPr>
-      </w:pPr>
-      <w:r>
-        <w:rPr>
-          <w:rFonts w:ascii="Courier New" w:hAnsi="Courier New" w:cs="Courier New"/>
-        </w:rPr>
-        <w:t xml:space="preserve">    </w:t>
-      </w:r>
-      <w:proofErr w:type="spellStart"/>
-      <w:r>
-        <w:rPr>
-          <w:rFonts w:ascii="Courier New" w:hAnsi="Courier New" w:cs="Courier New"/>
-        </w:rPr>
-        <w:t>herr_</w:t>
-      </w:r>
-      <w:proofErr w:type="gramStart"/>
-      <w:r>
-        <w:rPr>
-          <w:rFonts w:ascii="Courier New" w:hAnsi="Courier New" w:cs="Courier New"/>
-        </w:rPr>
-        <w:t>t</w:t>
-      </w:r>
-      <w:proofErr w:type="spellEnd"/>
-      <w:r>
-        <w:rPr>
-          <w:rFonts w:ascii="Courier New" w:hAnsi="Courier New" w:cs="Courier New"/>
-        </w:rPr>
-        <w:t xml:space="preserve">  (</w:t>
-      </w:r>
-      <w:proofErr w:type="gramEnd"/>
-      <w:r>
-        <w:rPr>
-          <w:rFonts w:ascii="Courier New" w:hAnsi="Courier New" w:cs="Courier New"/>
-        </w:rPr>
-        <w:t>*terminate)(</w:t>
-      </w:r>
-      <w:proofErr w:type="spellStart"/>
-      <w:r>
-        <w:rPr>
-          <w:rFonts w:ascii="Courier New" w:hAnsi="Courier New" w:cs="Courier New"/>
-        </w:rPr>
-        <w:t>hid_t</w:t>
-      </w:r>
-      <w:proofErr w:type="spellEnd"/>
-      <w:r>
-        <w:rPr>
-          <w:rFonts w:ascii="Courier New" w:hAnsi="Courier New" w:cs="Courier New"/>
-        </w:rPr>
-        <w:t xml:space="preserve"> </w:t>
-      </w:r>
-      <w:proofErr w:type="spellStart"/>
-      <w:r>
-        <w:rPr>
-          <w:rFonts w:ascii="Courier New" w:hAnsi="Courier New" w:cs="Courier New"/>
-        </w:rPr>
-        <w:t>vtpl_id</w:t>
-      </w:r>
-      <w:proofErr w:type="spellEnd"/>
-      <w:r>
-        <w:rPr>
-          <w:rFonts w:ascii="Courier New" w:hAnsi="Courier New" w:cs="Courier New"/>
-        </w:rPr>
-        <w:t>);</w:t>
-      </w:r>
-    </w:p>
-    <w:p>
-      <w:pPr>
-        <w:rPr>
-          <w:rFonts w:ascii="Courier New" w:hAnsi="Courier New" w:cs="Courier New"/>
-        </w:rPr>
-      </w:pPr>
-      <w:r>
-        <w:rPr>
-          <w:rFonts w:ascii="Courier New" w:hAnsi="Courier New" w:cs="Courier New"/>
-        </w:rPr>
-        <w:t xml:space="preserve">    </w:t>
-      </w:r>
-      <w:proofErr w:type="spellStart"/>
-      <w:r>
-        <w:rPr>
-          <w:rFonts w:ascii="Courier New" w:hAnsi="Courier New" w:cs="Courier New"/>
-        </w:rPr>
-        <w:t>size_</w:t>
-      </w:r>
-      <w:proofErr w:type="gramStart"/>
-      <w:r>
-        <w:rPr>
-          <w:rFonts w:ascii="Courier New" w:hAnsi="Courier New" w:cs="Courier New"/>
-        </w:rPr>
-        <w:t>t</w:t>
-      </w:r>
-      <w:proofErr w:type="spellEnd"/>
-      <w:r>
-        <w:rPr>
-          <w:rFonts w:ascii="Courier New" w:hAnsi="Courier New" w:cs="Courier New"/>
-        </w:rPr>
-        <w:t xml:space="preserve">  </w:t>
-      </w:r>
-      <w:proofErr w:type="spellStart"/>
-      <w:r>
-        <w:rPr>
-          <w:rFonts w:ascii="Courier New" w:hAnsi="Courier New" w:cs="Courier New"/>
-        </w:rPr>
-        <w:t>fapl</w:t>
-      </w:r>
-      <w:proofErr w:type="gramEnd"/>
-      <w:r>
-        <w:rPr>
-          <w:rFonts w:ascii="Courier New" w:hAnsi="Courier New" w:cs="Courier New"/>
-        </w:rPr>
-        <w:t>_size</w:t>
-      </w:r>
-      <w:proofErr w:type="spellEnd"/>
-      <w:r>
-        <w:rPr>
-          <w:rFonts w:ascii="Courier New" w:hAnsi="Courier New" w:cs="Courier New"/>
-        </w:rPr>
-        <w:t>;</w:t>
-      </w:r>
-    </w:p>
-    <w:p>
-      <w:pPr>
-        <w:rPr>
-          <w:rFonts w:ascii="Courier New" w:hAnsi="Courier New" w:cs="Courier New"/>
-        </w:rPr>
-      </w:pPr>
-      <w:r>
-        <w:rPr>
-          <w:rFonts w:ascii="Courier New" w:hAnsi="Courier New" w:cs="Courier New"/>
-        </w:rPr>
-        <w:t xml:space="preserve">    </w:t>
-      </w:r>
-      <w:proofErr w:type="gramStart"/>
-      <w:r>
-        <w:rPr>
-          <w:rFonts w:ascii="Courier New" w:hAnsi="Courier New" w:cs="Courier New"/>
-        </w:rPr>
-        <w:t>void</w:t>
-      </w:r>
-      <w:proofErr w:type="gramEnd"/>
-      <w:r>
-        <w:rPr>
-          <w:rFonts w:ascii="Courier New" w:hAnsi="Courier New" w:cs="Courier New"/>
-        </w:rPr>
-        <w:t xml:space="preserve"> *  (*</w:t>
-      </w:r>
-      <w:proofErr w:type="spellStart"/>
-      <w:r>
-        <w:rPr>
-          <w:rFonts w:ascii="Courier New" w:hAnsi="Courier New" w:cs="Courier New"/>
-        </w:rPr>
-        <w:t>fapl_copy</w:t>
-      </w:r>
-      <w:proofErr w:type="spellEnd"/>
-      <w:r>
-        <w:rPr>
-          <w:rFonts w:ascii="Courier New" w:hAnsi="Courier New" w:cs="Courier New"/>
-        </w:rPr>
-        <w:t>)(</w:t>
-      </w:r>
-      <w:proofErr w:type="spellStart"/>
-      <w:r>
-        <w:rPr>
-          <w:rFonts w:ascii="Courier New" w:hAnsi="Courier New" w:cs="Courier New"/>
-        </w:rPr>
-        <w:t>const</w:t>
-      </w:r>
-      <w:proofErr w:type="spellEnd"/>
-      <w:r>
-        <w:rPr>
-          <w:rFonts w:ascii="Courier New" w:hAnsi="Courier New" w:cs="Courier New"/>
-        </w:rPr>
-        <w:t xml:space="preserve"> void *info);</w:t>
-      </w:r>
-    </w:p>
-    <w:p>
-      <w:pPr>
-        <w:rPr>
-          <w:rFonts w:ascii="Courier New" w:hAnsi="Courier New" w:cs="Courier New"/>
-        </w:rPr>
-      </w:pPr>
-      <w:r>
-        <w:rPr>
-          <w:rFonts w:ascii="Courier New" w:hAnsi="Courier New" w:cs="Courier New"/>
-        </w:rPr>
-        <w:t xml:space="preserve">    </w:t>
-      </w:r>
-      <w:proofErr w:type="spellStart"/>
-      <w:r>
-        <w:rPr>
-          <w:rFonts w:ascii="Courier New" w:hAnsi="Courier New" w:cs="Courier New"/>
-        </w:rPr>
-        <w:t>herr_</w:t>
-      </w:r>
-      <w:proofErr w:type="gramStart"/>
-      <w:r>
-        <w:rPr>
-          <w:rFonts w:ascii="Courier New" w:hAnsi="Courier New" w:cs="Courier New"/>
-        </w:rPr>
-        <w:t>t</w:t>
-      </w:r>
-      <w:proofErr w:type="spellEnd"/>
-      <w:r>
-        <w:rPr>
-          <w:rFonts w:ascii="Courier New" w:hAnsi="Courier New" w:cs="Courier New"/>
-        </w:rPr>
-        <w:t xml:space="preserve">  (</w:t>
-      </w:r>
-      <w:proofErr w:type="gramEnd"/>
-      <w:r>
-        <w:rPr>
-          <w:rFonts w:ascii="Courier New" w:hAnsi="Courier New" w:cs="Courier New"/>
-        </w:rPr>
-        <w:t>*</w:t>
-      </w:r>
-      <w:proofErr w:type="spellStart"/>
-      <w:r>
-        <w:rPr>
-          <w:rFonts w:ascii="Courier New" w:hAnsi="Courier New" w:cs="Courier New"/>
-        </w:rPr>
-        <w:t>fapl_free</w:t>
-      </w:r>
-      <w:proofErr w:type="spellEnd"/>
-      <w:r>
-        <w:rPr>
-          <w:rFonts w:ascii="Courier New" w:hAnsi="Courier New" w:cs="Courier New"/>
-        </w:rPr>
-        <w:t>)(void *info);</w:t>
-      </w:r>
-    </w:p>
-    <w:p>
-      <w:pPr>
-        <w:rPr>
-          <w:rFonts w:ascii="Courier New" w:hAnsi="Courier New" w:cs="Courier New"/>
-        </w:rPr>
-      </w:pPr>
-    </w:p>
-    <w:p>
-      <w:pPr>
-        <w:rPr>
-          <w:rFonts w:ascii="Courier New" w:hAnsi="Courier New" w:cs="Courier New"/>
-        </w:rPr>
-      </w:pPr>
-      <w:r>
-        <w:rPr>
-          <w:rFonts w:ascii="Courier New" w:hAnsi="Courier New" w:cs="Courier New"/>
-        </w:rPr>
-        <w:t xml:space="preserve">    /* Data Model */</w:t>
-      </w:r>
-    </w:p>
-    <w:p>
-      <w:pPr>
-        <w:rPr>
-          <w:rFonts w:ascii="Courier New" w:hAnsi="Courier New" w:cs="Courier New"/>
-        </w:rPr>
-      </w:pPr>
-      <w:r>
-        <w:rPr>
-          <w:rFonts w:ascii="Courier New" w:hAnsi="Courier New" w:cs="Courier New"/>
-        </w:rPr>
-        <w:t xml:space="preserve">    H5VL_attr_class_t          </w:t>
-      </w:r>
-      <w:proofErr w:type="spellStart"/>
-      <w:r>
-        <w:rPr>
-          <w:rFonts w:ascii="Courier New" w:hAnsi="Courier New" w:cs="Courier New"/>
-        </w:rPr>
-        <w:t>attr_cls</w:t>
-      </w:r>
-      <w:proofErr w:type="spellEnd"/>
-      <w:r>
-        <w:rPr>
-          <w:rFonts w:ascii="Courier New" w:hAnsi="Courier New" w:cs="Courier New"/>
-        </w:rPr>
-        <w:t>;</w:t>
-      </w:r>
-    </w:p>
-    <w:p>
-      <w:pPr>
-        <w:rPr>
-          <w:rFonts w:ascii="Courier New" w:hAnsi="Courier New" w:cs="Courier New"/>
-        </w:rPr>
-      </w:pPr>
-      <w:r>
-        <w:rPr>
-          <w:rFonts w:ascii="Courier New" w:hAnsi="Courier New" w:cs="Courier New"/>
-        </w:rPr>
-        <w:t xml:space="preserve">    H5VL_dataset_class_t       </w:t>
-      </w:r>
-      <w:proofErr w:type="spellStart"/>
-      <w:r>
-        <w:rPr>
-          <w:rFonts w:ascii="Courier New" w:hAnsi="Courier New" w:cs="Courier New"/>
-        </w:rPr>
-        <w:t>dataset_cls</w:t>
-      </w:r>
-      <w:proofErr w:type="spellEnd"/>
-      <w:r>
-        <w:rPr>
-          <w:rFonts w:ascii="Courier New" w:hAnsi="Courier New" w:cs="Courier New"/>
-        </w:rPr>
-        <w:t>;</w:t>
-      </w:r>
-    </w:p>
-    <w:p>
-      <w:pPr>
-        <w:rPr>
-          <w:rFonts w:ascii="Courier New" w:hAnsi="Courier New" w:cs="Courier New"/>
-        </w:rPr>
-      </w:pPr>
-      <w:r>
-        <w:rPr>
-          <w:rFonts w:ascii="Courier New" w:hAnsi="Courier New" w:cs="Courier New"/>
-        </w:rPr>
-        <w:t xml:space="preserve">    H5VL_datatype_class_t      </w:t>
-      </w:r>
-      <w:proofErr w:type="spellStart"/>
-      <w:r>
-        <w:rPr>
-          <w:rFonts w:ascii="Courier New" w:hAnsi="Courier New" w:cs="Courier New"/>
-        </w:rPr>
-        <w:t>datatype_cls</w:t>
-      </w:r>
-      <w:proofErr w:type="spellEnd"/>
-      <w:r>
-        <w:rPr>
-          <w:rFonts w:ascii="Courier New" w:hAnsi="Courier New" w:cs="Courier New"/>
-        </w:rPr>
-        <w:t>;</w:t>
-      </w:r>
-    </w:p>
-    <w:p>
-      <w:pPr>
-        <w:rPr>
-          <w:rFonts w:ascii="Courier New" w:hAnsi="Courier New" w:cs="Courier New"/>
-        </w:rPr>
-      </w:pPr>
-      <w:r>
-        <w:rPr>
-          <w:rFonts w:ascii="Courier New" w:hAnsi="Courier New" w:cs="Courier New"/>
-        </w:rPr>
-        <w:t xml:space="preserve">    H5VL_file_class_t          </w:t>
-      </w:r>
-      <w:proofErr w:type="spellStart"/>
-      <w:r>
-        <w:rPr>
-          <w:rFonts w:ascii="Courier New" w:hAnsi="Courier New" w:cs="Courier New"/>
-        </w:rPr>
-        <w:t>file_cls</w:t>
-      </w:r>
-      <w:proofErr w:type="spellEnd"/>
-      <w:r>
-        <w:rPr>
-          <w:rFonts w:ascii="Courier New" w:hAnsi="Courier New" w:cs="Courier New"/>
-        </w:rPr>
-        <w:t>;</w:t>
-      </w:r>
-    </w:p>
-    <w:p>
-      <w:pPr>
-        <w:rPr>
-          <w:rFonts w:ascii="Courier New" w:hAnsi="Courier New" w:cs="Courier New"/>
-        </w:rPr>
-      </w:pPr>
-      <w:r>
-        <w:rPr>
-          <w:rFonts w:ascii="Courier New" w:hAnsi="Courier New" w:cs="Courier New"/>
-        </w:rPr>
-        <w:t xml:space="preserve">    H5VL_group_class_t         </w:t>
-      </w:r>
-      <w:proofErr w:type="spellStart"/>
-      <w:r>
-        <w:rPr>
-          <w:rFonts w:ascii="Courier New" w:hAnsi="Courier New" w:cs="Courier New"/>
-        </w:rPr>
-        <w:t>group_cls</w:t>
-      </w:r>
-      <w:proofErr w:type="spellEnd"/>
-      <w:r>
-        <w:rPr>
-          <w:rFonts w:ascii="Courier New" w:hAnsi="Courier New" w:cs="Courier New"/>
-        </w:rPr>
-        <w:t>;</w:t>
-      </w:r>
-    </w:p>
-    <w:p>
-      <w:pPr>
-        <w:rPr>
-          <w:rFonts w:ascii="Courier New" w:hAnsi="Courier New" w:cs="Courier New"/>
-        </w:rPr>
-      </w:pPr>
-      <w:r>
-        <w:rPr>
-          <w:rFonts w:ascii="Courier New" w:hAnsi="Courier New" w:cs="Courier New"/>
-        </w:rPr>
-        <w:t xml:space="preserve">    H5VL_link_class_t          </w:t>
-      </w:r>
-      <w:proofErr w:type="spellStart"/>
-      <w:r>
-        <w:rPr>
-          <w:rFonts w:ascii="Courier New" w:hAnsi="Courier New" w:cs="Courier New"/>
-        </w:rPr>
-        <w:t>link_cls</w:t>
-      </w:r>
-      <w:proofErr w:type="spellEnd"/>
-      <w:r>
-        <w:rPr>
-          <w:rFonts w:ascii="Courier New" w:hAnsi="Courier New" w:cs="Courier New"/>
-        </w:rPr>
-        <w:t>;</w:t>
-      </w:r>
-    </w:p>
-    <w:p>
-      <w:pPr>
-        <w:rPr>
-          <w:rFonts w:ascii="Courier New" w:hAnsi="Courier New" w:cs="Courier New"/>
-        </w:rPr>
-      </w:pPr>
-      <w:r>
-        <w:rPr>
-          <w:rFonts w:ascii="Courier New" w:hAnsi="Courier New" w:cs="Courier New"/>
-        </w:rPr>
-        <w:t xml:space="preserve">    H5VL_object_class_t        </w:t>
-      </w:r>
-      <w:proofErr w:type="spellStart"/>
-      <w:r>
-        <w:rPr>
-          <w:rFonts w:ascii="Courier New" w:hAnsi="Courier New" w:cs="Courier New"/>
-        </w:rPr>
-        <w:t>object_cls</w:t>
-      </w:r>
-      <w:proofErr w:type="spellEnd"/>
-      <w:r>
-        <w:rPr>
-          <w:rFonts w:ascii="Courier New" w:hAnsi="Courier New" w:cs="Courier New"/>
-        </w:rPr>
-        <w:t>;</w:t>
-      </w:r>
-    </w:p>
-    <w:p>
-      <w:pPr>
-        <w:rPr>
-          <w:rFonts w:ascii="Courier New" w:hAnsi="Courier New" w:cs="Courier New"/>
-        </w:rPr>
-      </w:pPr>
-    </w:p>
-    <w:p>
-      <w:pPr>
-        <w:rPr>
-          <w:rFonts w:ascii="Courier New" w:hAnsi="Courier New" w:cs="Courier New"/>
-        </w:rPr>
-      </w:pPr>
-      <w:r>
-        <w:rPr>
-          <w:rFonts w:ascii="Courier New" w:hAnsi="Courier New" w:cs="Courier New"/>
-        </w:rPr>
-        <w:t xml:space="preserve">    /* Services */</w:t>
-      </w:r>
-    </w:p>
-    <w:p>
-      <w:pPr>
-        <w:rPr>
-          <w:rFonts w:ascii="Courier New" w:hAnsi="Courier New" w:cs="Courier New"/>
-        </w:rPr>
-      </w:pPr>
-      <w:r>
-        <w:rPr>
-          <w:rFonts w:ascii="Courier New" w:hAnsi="Courier New" w:cs="Courier New"/>
-        </w:rPr>
-        <w:t xml:space="preserve">    H5VL_async_class_t         </w:t>
-      </w:r>
-      <w:proofErr w:type="spellStart"/>
-      <w:r>
-        <w:rPr>
-          <w:rFonts w:ascii="Courier New" w:hAnsi="Courier New" w:cs="Courier New"/>
-        </w:rPr>
-        <w:t>async_cls</w:t>
-      </w:r>
-      <w:proofErr w:type="spellEnd"/>
-      <w:r>
-        <w:rPr>
-          <w:rFonts w:ascii="Courier New" w:hAnsi="Courier New" w:cs="Courier New"/>
-        </w:rPr>
-        <w:t>;</w:t>
-      </w:r>
-    </w:p>
-    <w:p>
-      <w:pPr>
-        <w:rPr>
-          <w:rFonts w:ascii="Courier New" w:hAnsi="Courier New" w:cs="Courier New"/>
-        </w:rPr>
-      </w:pPr>
-      <w:r>
-        <w:rPr>
-          <w:rFonts w:ascii="Courier New" w:hAnsi="Courier New" w:cs="Courier New"/>
-        </w:rPr>
-        <w:t xml:space="preserve">    </w:t>
-      </w:r>
-      <w:proofErr w:type="spellStart"/>
-      <w:r>
-        <w:rPr>
-          <w:rFonts w:ascii="Courier New" w:hAnsi="Courier New" w:cs="Courier New"/>
-        </w:rPr>
-        <w:t>herr_t</w:t>
-      </w:r>
-      <w:proofErr w:type="spellEnd"/>
-      <w:r>
-        <w:rPr>
-          <w:rFonts w:ascii="Courier New" w:hAnsi="Courier New" w:cs="Courier New"/>
-        </w:rPr>
-        <w:t xml:space="preserve"> (*optional</w:t>
-      </w:r>
-      <w:proofErr w:type="gramStart"/>
-      <w:r>
-        <w:rPr>
-          <w:rFonts w:ascii="Courier New" w:hAnsi="Courier New" w:cs="Courier New"/>
-        </w:rPr>
-        <w:t>)(</w:t>
-      </w:r>
-      <w:proofErr w:type="gramEnd"/>
-      <w:r>
-        <w:rPr>
-          <w:rFonts w:ascii="Courier New" w:hAnsi="Courier New" w:cs="Courier New"/>
-        </w:rPr>
-        <w:t>void *</w:t>
-      </w:r>
-      <w:proofErr w:type="spellStart"/>
-      <w:r>
-        <w:rPr>
-          <w:rFonts w:ascii="Courier New" w:hAnsi="Courier New" w:cs="Courier New"/>
-        </w:rPr>
-        <w:t>obj</w:t>
-      </w:r>
-      <w:proofErr w:type="spellEnd"/>
-      <w:r>
-        <w:rPr>
-          <w:rFonts w:ascii="Courier New" w:hAnsi="Courier New" w:cs="Courier New"/>
-        </w:rPr>
-        <w:t xml:space="preserve">, </w:t>
-      </w:r>
-      <w:proofErr w:type="spellStart"/>
-      <w:r>
-        <w:rPr>
-          <w:rFonts w:ascii="Courier New" w:hAnsi="Courier New" w:cs="Courier New"/>
-        </w:rPr>
-        <w:t>hid_t</w:t>
-      </w:r>
-      <w:proofErr w:type="spellEnd"/>
-      <w:r>
-        <w:rPr>
-          <w:rFonts w:ascii="Courier New" w:hAnsi="Courier New" w:cs="Courier New"/>
-        </w:rPr>
-        <w:t xml:space="preserve"> </w:t>
-      </w:r>
-      <w:proofErr w:type="spellStart"/>
-      <w:r>
-        <w:rPr>
-          <w:rFonts w:ascii="Courier New" w:hAnsi="Courier New" w:cs="Courier New"/>
-        </w:rPr>
-        <w:t>dxpl_id</w:t>
-      </w:r>
-      <w:proofErr w:type="spellEnd"/>
-      <w:r>
-        <w:rPr>
-          <w:rFonts w:ascii="Courier New" w:hAnsi="Courier New" w:cs="Courier New"/>
-        </w:rPr>
-        <w:t>, void **</w:t>
-      </w:r>
-      <w:proofErr w:type="spellStart"/>
-      <w:r>
-        <w:rPr>
-          <w:rFonts w:ascii="Courier New" w:hAnsi="Courier New" w:cs="Courier New"/>
-        </w:rPr>
-        <w:t>req</w:t>
-      </w:r>
-      <w:proofErr w:type="spellEnd"/>
-      <w:r>
-        <w:rPr>
-          <w:rFonts w:ascii="Courier New" w:hAnsi="Courier New" w:cs="Courier New"/>
-        </w:rPr>
-        <w:t xml:space="preserve">, </w:t>
-      </w:r>
-      <w:proofErr w:type="spellStart"/>
-      <w:r>
-        <w:rPr>
-          <w:rFonts w:ascii="Courier New" w:hAnsi="Courier New" w:cs="Courier New"/>
-        </w:rPr>
-        <w:t>va_list</w:t>
-      </w:r>
-      <w:proofErr w:type="spellEnd"/>
-      <w:r>
-        <w:rPr>
-          <w:rFonts w:ascii="Courier New" w:hAnsi="Courier New" w:cs="Courier New"/>
-        </w:rPr>
-        <w:t xml:space="preserve"> arguments);</w:t>
-      </w:r>
-    </w:p>
-    <w:p>
-      <w:r>
-        <w:rPr>
-          <w:rFonts w:ascii="Courier New" w:hAnsi="Courier New" w:cs="Courier New"/>
-        </w:rPr>
-        <w:t>} H5VL_class_t;</w:t>
-      </w:r>
-    </w:p>
-    <w:p>
-      <w:r>
-        <w:t xml:space="preserve">The VOL public structure separates Data Model operations from Service operations. Data Model operations are those that operate on files, groups, dataset, etc… Those operations are furthermore grouped in their respective “class” structure. For example the file class consists of function pointers for plugins to implement operations on the file itself (H5F API operations). Service operations are those that provide services for users that are not related to the data model specifically. </w:t>
-      </w:r>
-      <w:r>
-        <w:t>Asynchronous operations, for example, are</w:t>
-      </w:r>
-      <w:r>
-        <w:t xml:space="preserve"> a service that most plugins can implement, so we add a class for it in the VOL structure. </w:t>
-      </w:r>
-      <w:r>
-        <w:t xml:space="preserve">If </w:t>
-      </w:r>
-      <w:r>
-        <w:t xml:space="preserve">a service </w:t>
-      </w:r>
-      <w:r>
-        <w:t>becomes generic enough and</w:t>
-      </w:r>
-      <w:r>
-        <w:t xml:space="preserve"> common between many plugins, </w:t>
-      </w:r>
-      <w:r>
-        <w:t>a class for it should be added in the VOL structure. However, many plugins can/will provide services that are not shared by other plugins. A good way to support these services is through an optional callback in the VOL structure which can be a hook from the API to the plugin that provides those services, passing any necessary arguments needed without the HDF5 library having to worry about supporting that service. A similar API operation to allow users to use that service will be added. This API call would be similar to an “</w:t>
-      </w:r>
-      <w:proofErr w:type="spellStart"/>
-      <w:r>
-        <w:t>ioctl</w:t>
-      </w:r>
-      <w:proofErr w:type="spellEnd"/>
-      <w:r>
-        <w:t xml:space="preserve">” call where any kind of operation can be supported and passed down to the plugin that has enough knowledge from the user to interpret the type of the operation. </w:t>
-      </w:r>
-    </w:p>
-    <w:p>
-      <w:r>
-        <w:t>The VOL User Guide will discuss the VOL structure in much more detail and provide examples on how to support/implement the classes/callbacks.</w:t>
-      </w:r>
-    </w:p>
-    <w:p>
-      <w:pPr>
-        <w:pStyle w:val="Heading2"/>
-      </w:pPr>
-      <w:r>
-        <w:lastRenderedPageBreak/>
-        <w:t>Calling in the VOL layer</w:t>
-      </w:r>
-    </w:p>
-    <w:p>
-      <w:r>
-        <w:t xml:space="preserve">The VOL </w:t>
-      </w:r>
-      <w:r>
-        <w:t xml:space="preserve">intercepts </w:t>
-      </w:r>
-      <w:r>
-        <w:t xml:space="preserve">all HDF5 API calls that potentially modify data on disk. </w:t>
-      </w:r>
-      <w:r>
-        <w:t xml:space="preserve">Calls </w:t>
-      </w:r>
-      <w:r>
-        <w:t xml:space="preserve">to one of </w:t>
-      </w:r>
-      <w:r>
-        <w:t xml:space="preserve">these API </w:t>
-      </w:r>
-      <w:r>
-        <w:t xml:space="preserve">functions </w:t>
-      </w:r>
-      <w:r>
-        <w:t xml:space="preserve">only </w:t>
-      </w:r>
-      <w:r>
-        <w:t xml:space="preserve">run sanity checks </w:t>
-      </w:r>
-      <w:r>
-        <w:t xml:space="preserve">on </w:t>
-      </w:r>
-      <w:r>
-        <w:t xml:space="preserve">the arguments passed in, and then </w:t>
-      </w:r>
-      <w:r>
-        <w:t xml:space="preserve">immediately </w:t>
-      </w:r>
-      <w:r>
-        <w:t xml:space="preserve">call the associated </w:t>
-      </w:r>
-      <w:r>
-        <w:t xml:space="preserve">VOL </w:t>
-      </w:r>
-      <w:r>
-        <w:t xml:space="preserve">callback for the API function. Operations, such as creating a group or retrieving a </w:t>
-      </w:r>
-      <w:proofErr w:type="spellStart"/>
-      <w:r>
-        <w:t>hyperslab</w:t>
-      </w:r>
-      <w:proofErr w:type="spellEnd"/>
-      <w:r>
-        <w:t xml:space="preserve"> from a dataset, will be captured and routed through the selected plugin that knows how the data is actually stored and capable of producing the results needed by the operations. For example, a call to H5D</w:t>
-      </w:r>
-      <w:r>
-        <w:t>create</w:t>
-      </w:r>
-      <w:r>
-        <w:t xml:space="preserve"> would be implemented </w:t>
-      </w:r>
-      <w:r>
-        <w:t xml:space="preserve">within the HDF5 library </w:t>
-      </w:r>
-      <w:r>
-        <w:t>as:</w:t>
-      </w:r>
-    </w:p>
-    <w:p>
-      <w:pPr>
-        <w:rPr>
-          <w:rFonts w:ascii="Courier New" w:hAnsi="Courier New" w:cs="Courier New"/>
-        </w:rPr>
-      </w:pPr>
-      <w:proofErr w:type="gramStart"/>
-      <w:r>
-        <w:rPr>
-          <w:rFonts w:ascii="Courier New" w:hAnsi="Courier New" w:cs="Courier New"/>
-        </w:rPr>
-        <w:t>H5Dcreate(</w:t>
-      </w:r>
-      <w:proofErr w:type="spellStart"/>
-      <w:proofErr w:type="gramEnd"/>
-      <w:r>
-        <w:rPr>
-          <w:rFonts w:ascii="Courier New" w:hAnsi="Courier New" w:cs="Courier New"/>
-        </w:rPr>
-        <w:t>hid_t</w:t>
-      </w:r>
-      <w:proofErr w:type="spellEnd"/>
-      <w:r>
-        <w:rPr>
-          <w:rFonts w:ascii="Courier New" w:hAnsi="Courier New" w:cs="Courier New"/>
-        </w:rPr>
-        <w:t xml:space="preserve"> </w:t>
-      </w:r>
-      <w:proofErr w:type="spellStart"/>
-      <w:r>
-        <w:rPr>
-          <w:rFonts w:ascii="Courier New" w:hAnsi="Courier New" w:cs="Courier New"/>
-        </w:rPr>
-        <w:t>loc_id</w:t>
-      </w:r>
-      <w:proofErr w:type="spellEnd"/>
-      <w:r>
-        <w:rPr>
-          <w:rFonts w:ascii="Courier New" w:hAnsi="Courier New" w:cs="Courier New"/>
-        </w:rPr>
-        <w:t xml:space="preserve">, </w:t>
-      </w:r>
-      <w:proofErr w:type="spellStart"/>
-      <w:r>
-        <w:rPr>
-          <w:rFonts w:ascii="Courier New" w:hAnsi="Courier New" w:cs="Courier New"/>
-        </w:rPr>
-        <w:t>const</w:t>
-      </w:r>
-      <w:proofErr w:type="spellEnd"/>
-      <w:r>
-        <w:rPr>
-          <w:rFonts w:ascii="Courier New" w:hAnsi="Courier New" w:cs="Courier New"/>
-        </w:rPr>
-        <w:t xml:space="preserve"> char *name, </w:t>
-      </w:r>
-      <w:proofErr w:type="spellStart"/>
-      <w:r>
-        <w:rPr>
-          <w:rFonts w:ascii="Courier New" w:hAnsi="Courier New" w:cs="Courier New"/>
-        </w:rPr>
-        <w:t>hid_t</w:t>
-      </w:r>
-      <w:proofErr w:type="spellEnd"/>
-      <w:r>
-        <w:rPr>
-          <w:rFonts w:ascii="Courier New" w:hAnsi="Courier New" w:cs="Courier New"/>
-        </w:rPr>
-        <w:t xml:space="preserve"> </w:t>
-      </w:r>
-      <w:proofErr w:type="spellStart"/>
-      <w:r>
-        <w:rPr>
-          <w:rFonts w:ascii="Courier New" w:hAnsi="Courier New" w:cs="Courier New"/>
-        </w:rPr>
-        <w:t>type_id</w:t>
-      </w:r>
-      <w:proofErr w:type="spellEnd"/>
-      <w:r>
-        <w:rPr>
-          <w:rFonts w:ascii="Courier New" w:hAnsi="Courier New" w:cs="Courier New"/>
-        </w:rPr>
-        <w:t xml:space="preserve">, </w:t>
-      </w:r>
-      <w:proofErr w:type="spellStart"/>
-      <w:r>
-        <w:rPr>
-          <w:rFonts w:ascii="Courier New" w:hAnsi="Courier New" w:cs="Courier New"/>
-        </w:rPr>
-        <w:t>hid_t</w:t>
-      </w:r>
-      <w:proofErr w:type="spellEnd"/>
-      <w:r>
-        <w:rPr>
-          <w:rFonts w:ascii="Courier New" w:hAnsi="Courier New" w:cs="Courier New"/>
-        </w:rPr>
-        <w:t xml:space="preserve"> </w:t>
-      </w:r>
-      <w:proofErr w:type="spellStart"/>
-      <w:r>
-        <w:rPr>
-          <w:rFonts w:ascii="Courier New" w:hAnsi="Courier New" w:cs="Courier New"/>
-        </w:rPr>
-        <w:t>space_id</w:t>
-      </w:r>
-      <w:proofErr w:type="spellEnd"/>
-      <w:r>
-        <w:rPr>
-          <w:rFonts w:ascii="Courier New" w:hAnsi="Courier New" w:cs="Courier New"/>
-        </w:rPr>
-        <w:t>,</w:t>
-      </w:r>
-      <w:r>
-        <w:rPr>
-          <w:rFonts w:ascii="Courier New" w:hAnsi="Courier New" w:cs="Courier New"/>
-        </w:rPr>
-        <w:t xml:space="preserve"> </w:t>
-      </w:r>
-      <w:proofErr w:type="spellStart"/>
-      <w:r>
-        <w:rPr>
-          <w:rFonts w:ascii="Courier New" w:hAnsi="Courier New" w:cs="Courier New"/>
-        </w:rPr>
-        <w:t>hid_t</w:t>
-      </w:r>
-      <w:proofErr w:type="spellEnd"/>
-      <w:r>
-        <w:rPr>
-          <w:rFonts w:ascii="Courier New" w:hAnsi="Courier New" w:cs="Courier New"/>
-        </w:rPr>
-        <w:t xml:space="preserve"> </w:t>
-      </w:r>
-      <w:proofErr w:type="spellStart"/>
-      <w:r>
-        <w:rPr>
-          <w:rFonts w:ascii="Courier New" w:hAnsi="Courier New" w:cs="Courier New"/>
-        </w:rPr>
-        <w:t>lcpl_id</w:t>
-      </w:r>
-      <w:proofErr w:type="spellEnd"/>
-      <w:r>
-        <w:rPr>
-          <w:rFonts w:ascii="Courier New" w:hAnsi="Courier New" w:cs="Courier New"/>
-        </w:rPr>
-        <w:t xml:space="preserve">, </w:t>
-      </w:r>
-      <w:proofErr w:type="spellStart"/>
-      <w:r>
-        <w:rPr>
-          <w:rFonts w:ascii="Courier New" w:hAnsi="Courier New" w:cs="Courier New"/>
-        </w:rPr>
-        <w:t>hid_t</w:t>
-      </w:r>
-      <w:proofErr w:type="spellEnd"/>
-      <w:r>
-        <w:rPr>
-          <w:rFonts w:ascii="Courier New" w:hAnsi="Courier New" w:cs="Courier New"/>
-        </w:rPr>
-        <w:t xml:space="preserve"> </w:t>
-      </w:r>
-      <w:proofErr w:type="spellStart"/>
-      <w:r>
-        <w:rPr>
-          <w:rFonts w:ascii="Courier New" w:hAnsi="Courier New" w:cs="Courier New"/>
-        </w:rPr>
-        <w:t>dcpl_id</w:t>
-      </w:r>
-      <w:proofErr w:type="spellEnd"/>
-      <w:r>
-        <w:rPr>
-          <w:rFonts w:ascii="Courier New" w:hAnsi="Courier New" w:cs="Courier New"/>
-        </w:rPr>
-        <w:t xml:space="preserve">, </w:t>
-      </w:r>
-      <w:proofErr w:type="spellStart"/>
-      <w:r>
-        <w:rPr>
-          <w:rFonts w:ascii="Courier New" w:hAnsi="Courier New" w:cs="Courier New"/>
-        </w:rPr>
-        <w:t>hid_t</w:t>
-      </w:r>
-      <w:proofErr w:type="spellEnd"/>
-      <w:r>
-        <w:rPr>
-          <w:rFonts w:ascii="Courier New" w:hAnsi="Courier New" w:cs="Courier New"/>
-        </w:rPr>
-        <w:t xml:space="preserve"> </w:t>
-      </w:r>
-      <w:proofErr w:type="spellStart"/>
-      <w:r>
-        <w:rPr>
-          <w:rFonts w:ascii="Courier New" w:hAnsi="Courier New" w:cs="Courier New"/>
-        </w:rPr>
-        <w:t>dapl_id</w:t>
-      </w:r>
-      <w:proofErr w:type="spellEnd"/>
-      <w:r>
-        <w:rPr>
-          <w:rFonts w:ascii="Courier New" w:hAnsi="Courier New" w:cs="Courier New"/>
-        </w:rPr>
-        <w:t>) {</w:t>
+      <w:r>
+        <w:rPr>
+          <w:rFonts w:ascii="Courier New" w:hAnsi="Courier New" w:cs="Courier New"/>
+        </w:rPr>
+        <w:t>hid_t lcpl_id, hid_t dcpl_id, hid_t dapl_id) {</w:t>
       </w:r>
     </w:p>
     <w:p>
@@ -1452,34 +747,7 @@
           <w:rFonts w:ascii="Courier New" w:hAnsi="Courier New" w:cs="Courier New"/>
         </w:rPr>
         <w:tab/>
-      </w:r>
-      <w:proofErr w:type="spellStart"/>
-      <w:r>
-        <w:rPr>
-          <w:rFonts w:ascii="Courier New" w:hAnsi="Courier New" w:cs="Courier New"/>
-        </w:rPr>
-        <w:t>check_location</w:t>
-      </w:r>
-      <w:proofErr w:type="spellEnd"/>
-      <w:r>
-        <w:rPr>
-          <w:rFonts w:ascii="Courier New" w:hAnsi="Courier New" w:cs="Courier New"/>
-        </w:rPr>
-        <w:t xml:space="preserve"> (</w:t>
-      </w:r>
-      <w:proofErr w:type="spellStart"/>
-      <w:r>
-        <w:rPr>
-          <w:rFonts w:ascii="Courier New" w:hAnsi="Courier New" w:cs="Courier New"/>
-        </w:rPr>
-        <w:t>loc_id</w:t>
-      </w:r>
-      <w:proofErr w:type="spellEnd"/>
-      <w:r>
-        <w:rPr>
-          <w:rFonts w:ascii="Courier New" w:hAnsi="Courier New" w:cs="Courier New"/>
-        </w:rPr>
-        <w:t>);</w:t>
+        <w:t>check_location (loc_id);</w:t>
       </w:r>
     </w:p>
     <w:p>
@@ -1493,34 +761,7 @@
           <w:rFonts w:ascii="Courier New" w:hAnsi="Courier New" w:cs="Courier New"/>
         </w:rPr>
         <w:tab/>
-      </w:r>
-      <w:proofErr w:type="spellStart"/>
-      <w:r>
-        <w:rPr>
-          <w:rFonts w:ascii="Courier New" w:hAnsi="Courier New" w:cs="Courier New"/>
-        </w:rPr>
-        <w:t>check_type</w:t>
-      </w:r>
-      <w:proofErr w:type="spellEnd"/>
-      <w:r>
-        <w:rPr>
-          <w:rFonts w:ascii="Courier New" w:hAnsi="Courier New" w:cs="Courier New"/>
-        </w:rPr>
-        <w:t xml:space="preserve"> (</w:t>
-      </w:r>
-      <w:proofErr w:type="spellStart"/>
-      <w:r>
-        <w:rPr>
-          <w:rFonts w:ascii="Courier New" w:hAnsi="Courier New" w:cs="Courier New"/>
-        </w:rPr>
-        <w:t>type_id</w:t>
-      </w:r>
-      <w:proofErr w:type="spellEnd"/>
-      <w:r>
-        <w:rPr>
-          <w:rFonts w:ascii="Courier New" w:hAnsi="Courier New" w:cs="Courier New"/>
-        </w:rPr>
-        <w:t>);</w:t>
+        <w:t>check_type (type_id);</w:t>
       </w:r>
     </w:p>
     <w:p>
@@ -1534,34 +775,7 @@
           <w:rFonts w:ascii="Courier New" w:hAnsi="Courier New" w:cs="Courier New"/>
         </w:rPr>
         <w:tab/>
-      </w:r>
-      <w:proofErr w:type="spellStart"/>
-      <w:r>
-        <w:rPr>
-          <w:rFonts w:ascii="Courier New" w:hAnsi="Courier New" w:cs="Courier New"/>
-        </w:rPr>
-        <w:t>check_dataspace</w:t>
-      </w:r>
-      <w:proofErr w:type="spellEnd"/>
-      <w:r>
-        <w:rPr>
-          <w:rFonts w:ascii="Courier New" w:hAnsi="Courier New" w:cs="Courier New"/>
-        </w:rPr>
-        <w:t xml:space="preserve"> (</w:t>
-      </w:r>
-      <w:proofErr w:type="spellStart"/>
-      <w:r>
-        <w:rPr>
-          <w:rFonts w:ascii="Courier New" w:hAnsi="Courier New" w:cs="Courier New"/>
-        </w:rPr>
-        <w:t>space_id</w:t>
-      </w:r>
-      <w:proofErr w:type="spellEnd"/>
-      <w:r>
-        <w:rPr>
-          <w:rFonts w:ascii="Courier New" w:hAnsi="Courier New" w:cs="Courier New"/>
-        </w:rPr>
-        <w:t>);</w:t>
+        <w:t>check_dataspace (space_id);</w:t>
       </w:r>
     </w:p>
     <w:p>
@@ -1575,62 +789,7 @@
           <w:rFonts w:ascii="Courier New" w:hAnsi="Courier New" w:cs="Courier New"/>
         </w:rPr>
         <w:tab/>
-      </w:r>
-      <w:proofErr w:type="spellStart"/>
-      <w:r>
-        <w:rPr>
-          <w:rFonts w:ascii="Courier New" w:hAnsi="Courier New" w:cs="Courier New"/>
-        </w:rPr>
-        <w:t>check_property_lists</w:t>
-      </w:r>
-      <w:proofErr w:type="spellEnd"/>
-      <w:r>
-        <w:rPr>
-          <w:rFonts w:ascii="Courier New" w:hAnsi="Courier New" w:cs="Courier New"/>
-        </w:rPr>
-        <w:t xml:space="preserve"> (</w:t>
-      </w:r>
-      <w:proofErr w:type="spellStart"/>
-      <w:r>
-        <w:rPr>
-          <w:rFonts w:ascii="Courier New" w:hAnsi="Courier New" w:cs="Courier New"/>
-        </w:rPr>
-        <w:t>lcpl_id</w:t>
-      </w:r>
-      <w:proofErr w:type="spellEnd"/>
-      <w:r>
-        <w:rPr>
-          <w:rFonts w:ascii="Courier New" w:hAnsi="Courier New" w:cs="Courier New"/>
-        </w:rPr>
-        <w:t xml:space="preserve">, </w:t>
-      </w:r>
-      <w:proofErr w:type="spellStart"/>
-      <w:r>
-        <w:rPr>
-          <w:rFonts w:ascii="Courier New" w:hAnsi="Courier New" w:cs="Courier New"/>
-        </w:rPr>
-        <w:t>dcpl_id</w:t>
-      </w:r>
-      <w:proofErr w:type="spellEnd"/>
-      <w:r>
-        <w:rPr>
-          <w:rFonts w:ascii="Courier New" w:hAnsi="Courier New" w:cs="Courier New"/>
-        </w:rPr>
-        <w:t xml:space="preserve">, </w:t>
-      </w:r>
-      <w:proofErr w:type="spellStart"/>
-      <w:r>
-        <w:rPr>
-          <w:rFonts w:ascii="Courier New" w:hAnsi="Courier New" w:cs="Courier New"/>
-        </w:rPr>
-        <w:t>dapl_id</w:t>
-      </w:r>
-      <w:proofErr w:type="spellEnd"/>
-      <w:r>
-        <w:rPr>
-          <w:rFonts w:ascii="Courier New" w:hAnsi="Courier New" w:cs="Courier New"/>
-        </w:rPr>
-        <w:t>);</w:t>
+        <w:t>check_property_lists (lcpl_id, dcpl_id, dapl_id);</w:t>
       </w:r>
     </w:p>
     <w:p>
@@ -1666,14 +825,12 @@
         </w:rPr>
         <w:tab/>
       </w:r>
-      <w:proofErr w:type="gramStart"/>
       <w:r>
         <w:rPr>
           <w:rFonts w:ascii="Courier New" w:hAnsi="Courier New" w:cs="Courier New"/>
         </w:rPr>
         <w:t>result</w:t>
       </w:r>
-      <w:proofErr w:type="gramEnd"/>
       <w:r>
         <w:rPr>
           <w:rFonts w:ascii="Courier New" w:hAnsi="Courier New" w:cs="Courier New"/>
@@ -1736,20 +893,7 @@
           <w:rFonts w:ascii="Courier New" w:hAnsi="Courier New" w:cs="Courier New"/>
         </w:rPr>
         <w:tab/>
-      </w:r>
-      <w:proofErr w:type="gramStart"/>
-      <w:r>
-        <w:rPr>
-          <w:rFonts w:ascii="Courier New" w:hAnsi="Courier New" w:cs="Courier New"/>
-        </w:rPr>
-        <w:t>return</w:t>
-      </w:r>
-      <w:proofErr w:type="gramEnd"/>
-      <w:r>
-        <w:rPr>
-          <w:rFonts w:ascii="Courier New" w:hAnsi="Courier New" w:cs="Courier New"/>
-        </w:rPr>
-        <w:t xml:space="preserve"> result;</w:t>
+        <w:t>return result;</w:t>
       </w:r>
     </w:p>
     <w:p>
@@ -1782,13 +926,8 @@
       <w:r>
         <w:t xml:space="preserve">. Depending on the plugin selected, the H5Dcreate function might have created a dataset object in an HDF5 file, a </w:t>
       </w:r>
-      <w:proofErr w:type="spellStart"/>
-      <w:r>
-        <w:t>netCDF</w:t>
-      </w:r>
-      <w:proofErr w:type="spellEnd"/>
-      <w:r>
-        <w:t xml:space="preserve"> </w:t>
+      <w:r>
+        <w:t xml:space="preserve">netCDF </w:t>
       </w:r>
       <w:r>
         <w:t>file, a file on a remote machine, or any way a plugin is designed to create a dataset.</w:t>
@@ -1821,157 +960,60 @@
           <w:szCs w:val="24"/>
         </w:rPr>
       </w:pPr>
-      <w:proofErr w:type="spellStart"/>
-      <w:proofErr w:type="gramStart"/>
       <w:r>
         <w:rPr>
           <w:sz w:val="24"/>
           <w:szCs w:val="24"/>
         </w:rPr>
-        <w:t>hid_t</w:t>
-      </w:r>
-      <w:proofErr w:type="spellEnd"/>
-      <w:proofErr w:type="gramEnd"/>
-      <w:r>
+        <w:t>hid_t fapl = H5Pcreate(H5P_FILE_ACCESS);</w:t>
+      </w:r>
+    </w:p>
+    <w:p>
+      <w:pPr>
+        <w:pStyle w:val="HTMLPreformatted"/>
         <w:rPr>
           <w:sz w:val="24"/>
           <w:szCs w:val="24"/>
         </w:rPr>
-        <w:t xml:space="preserve"> </w:t>
-      </w:r>
-      <w:proofErr w:type="spellStart"/>
+      </w:pPr>
       <w:r>
         <w:rPr>
           <w:sz w:val="24"/>
           <w:szCs w:val="24"/>
         </w:rPr>
-        <w:t>fapl</w:t>
-      </w:r>
-      <w:proofErr w:type="spellEnd"/>
-      <w:r>
+        <w:t>H5Pset_fapl_mds_vol(fapl, …);</w:t>
+      </w:r>
+    </w:p>
+    <w:p>
+      <w:pPr>
+        <w:pStyle w:val="HTMLPreformatted"/>
         <w:rPr>
           <w:sz w:val="24"/>
           <w:szCs w:val="24"/>
         </w:rPr>
-        <w:t xml:space="preserve"> = H5Pcreate(H5P_FILE_ACCESS);</w:t>
-      </w:r>
-    </w:p>
-    <w:p>
-      <w:pPr>
-        <w:pStyle w:val="HTMLPreformatted"/>
+      </w:pPr>
+      <w:r>
         <w:rPr>
           <w:sz w:val="24"/>
           <w:szCs w:val="24"/>
         </w:rPr>
-      </w:pPr>
-      <w:r>
+        <w:t>hid_t file = H5Fcreate("foo.h5", H5F_ACC_TRUNC, H5P_DEFAULT, fapl);</w:t>
+      </w:r>
+    </w:p>
+    <w:p>
+      <w:pPr>
+        <w:pStyle w:val="HTMLPreformatted"/>
         <w:rPr>
           <w:sz w:val="24"/>
           <w:szCs w:val="24"/>
         </w:rPr>
-        <w:t>H5Pset_fapl_mds_</w:t>
-      </w:r>
-      <w:proofErr w:type="gramStart"/>
+      </w:pPr>
       <w:r>
         <w:rPr>
           <w:sz w:val="24"/>
           <w:szCs w:val="24"/>
         </w:rPr>
-        <w:t>vol(</w:t>
-      </w:r>
-      <w:proofErr w:type="spellStart"/>
-      <w:proofErr w:type="gramEnd"/>
-      <w:r>
-        <w:rPr>
-          <w:sz w:val="24"/>
-          <w:szCs w:val="24"/>
-        </w:rPr>
-        <w:t>fapl</w:t>
-      </w:r>
-      <w:proofErr w:type="spellEnd"/>
-      <w:r>
-        <w:rPr>
-          <w:sz w:val="24"/>
-          <w:szCs w:val="24"/>
-        </w:rPr>
-        <w:t>, …);</w:t>
-      </w:r>
-    </w:p>
-    <w:p>
-      <w:pPr>
-        <w:pStyle w:val="HTMLPreformatted"/>
-        <w:rPr>
-          <w:sz w:val="24"/>
-          <w:szCs w:val="24"/>
-        </w:rPr>
-      </w:pPr>
-      <w:proofErr w:type="spellStart"/>
-      <w:proofErr w:type="gramStart"/>
-      <w:r>
-        <w:rPr>
-          <w:sz w:val="24"/>
-          <w:szCs w:val="24"/>
-        </w:rPr>
-        <w:t>hid_t</w:t>
-      </w:r>
-      <w:proofErr w:type="spellEnd"/>
-      <w:proofErr w:type="gramEnd"/>
-      <w:r>
-        <w:rPr>
-          <w:sz w:val="24"/>
-          <w:szCs w:val="24"/>
-        </w:rPr>
-        <w:t xml:space="preserve"> file = H5Fcreate("foo.h5", H5F_ACC_TRUNC, H5P_DEFAULT, </w:t>
-      </w:r>
-      <w:proofErr w:type="spellStart"/>
-      <w:r>
-        <w:rPr>
-          <w:sz w:val="24"/>
-          <w:szCs w:val="24"/>
-        </w:rPr>
-        <w:t>fapl</w:t>
-      </w:r>
-      <w:proofErr w:type="spellEnd"/>
-      <w:r>
-        <w:rPr>
-          <w:sz w:val="24"/>
-          <w:szCs w:val="24"/>
-        </w:rPr>
-        <w:t>);</w:t>
-      </w:r>
-    </w:p>
-    <w:p>
-      <w:pPr>
-        <w:pStyle w:val="HTMLPreformatted"/>
-        <w:rPr>
-          <w:sz w:val="24"/>
-          <w:szCs w:val="24"/>
-        </w:rPr>
-      </w:pPr>
-      <w:proofErr w:type="gramStart"/>
-      <w:r>
-        <w:rPr>
-          <w:sz w:val="24"/>
-          <w:szCs w:val="24"/>
-        </w:rPr>
-        <w:t>H5Pclose(</w:t>
-      </w:r>
-      <w:proofErr w:type="spellStart"/>
-      <w:proofErr w:type="gramEnd"/>
-      <w:r>
-        <w:rPr>
-          <w:sz w:val="24"/>
-          <w:szCs w:val="24"/>
-        </w:rPr>
-        <w:t>fapl</w:t>
-      </w:r>
-      <w:proofErr w:type="spellEnd"/>
-      <w:r>
-        <w:rPr>
-          <w:sz w:val="24"/>
-          <w:szCs w:val="24"/>
-        </w:rPr>
-        <w:t>);</w:t>
+        <w:t>H5Pclose(fapl);</w:t>
       </w:r>
     </w:p>
     <w:p>
@@ -2020,7 +1062,6 @@
           <w:rFonts w:cstheme="minorHAnsi"/>
           <w:szCs w:val="24"/>
         </w:rPr>
-        <w:lastRenderedPageBreak/>
         <w:t>In addition to plugins for the VOL class that will be added in the HDF5 library, any developer may write their own customizable plugin and tell the HDF5 library to use it at runtime. The plugin should be registered using:</w:t>
       </w:r>
     </w:p>
@@ -2031,42 +1072,25 @@
           <w:iCs/>
         </w:rPr>
       </w:pPr>
-      <w:proofErr w:type="spellStart"/>
       <w:r>
         <w:rPr>
           <w:rFonts w:ascii="Courier New" w:hAnsi="Courier New" w:cs="Courier New"/>
           <w:bCs/>
         </w:rPr>
-        <w:t>hid_t</w:t>
-      </w:r>
-      <w:proofErr w:type="spellEnd"/>
+        <w:t>hid_t H5V</w:t>
+      </w:r>
       <w:r>
         <w:rPr>
           <w:rFonts w:ascii="Courier New" w:hAnsi="Courier New" w:cs="Courier New"/>
           <w:bCs/>
         </w:rPr>
-        <w:t xml:space="preserve"> </w:t>
-      </w:r>
-      <w:proofErr w:type="gramStart"/>
+        <w:t>L</w:t>
+      </w:r>
       <w:r>
         <w:rPr>
           <w:rFonts w:ascii="Courier New" w:hAnsi="Courier New" w:cs="Courier New"/>
           <w:bCs/>
         </w:rPr>
-        <w:t>H5V</w:t>
-      </w:r>
-      <w:r>
-        <w:rPr>
-          <w:rFonts w:ascii="Courier New" w:hAnsi="Courier New" w:cs="Courier New"/>
-          <w:bCs/>
-        </w:rPr>
-        <w:t>L</w:t>
-      </w:r>
-      <w:r>
-        <w:rPr>
-          <w:rFonts w:ascii="Courier New" w:hAnsi="Courier New" w:cs="Courier New"/>
-          <w:bCs/>
-        </w:rPr>
         <w:t>register</w:t>
       </w:r>
       <w:r>
@@ -2074,24 +1098,15 @@
           <w:rFonts w:ascii="Courier New" w:hAnsi="Courier New" w:cs="Courier New"/>
           <w:iCs/>
         </w:rPr>
-        <w:t>(</w:t>
-      </w:r>
-      <w:proofErr w:type="gramEnd"/>
+        <w:t>(H5VOL</w:t>
+      </w:r>
       <w:r>
         <w:rPr>
           <w:rFonts w:ascii="Courier New" w:hAnsi="Courier New" w:cs="Courier New"/>
           <w:iCs/>
         </w:rPr>
-        <w:t>H5VOL</w:t>
-      </w:r>
-      <w:r>
-        <w:rPr>
-          <w:rFonts w:ascii="Courier New" w:hAnsi="Courier New" w:cs="Courier New"/>
-          <w:iCs/>
-        </w:rPr>
         <w:t>_class_t *</w:t>
       </w:r>
-      <w:proofErr w:type="spellStart"/>
       <w:r>
         <w:rPr>
           <w:rStyle w:val="HTMLVariable"/>
@@ -2100,7 +1115,6 @@
         </w:rPr>
         <w:t>cls</w:t>
       </w:r>
-      <w:proofErr w:type="spellEnd"/>
       <w:r>
         <w:rPr>
           <w:rFonts w:ascii="Courier New" w:hAnsi="Courier New" w:cs="Courier New"/>
@@ -2123,7 +1137,6 @@
         </w:rPr>
         <w:t xml:space="preserve">The </w:t>
       </w:r>
-      <w:proofErr w:type="spellStart"/>
       <w:r>
         <w:rPr>
           <w:rFonts w:cstheme="minorHAnsi"/>
@@ -2132,7 +1145,6 @@
         </w:rPr>
         <w:t>cls</w:t>
       </w:r>
-      <w:proofErr w:type="spellEnd"/>
       <w:r>
         <w:rPr>
           <w:rFonts w:cstheme="minorHAnsi"/>
@@ -2233,27 +1245,7 @@
     </w:p>
     <w:p>
       <w:r>
-        <w:t xml:space="preserve">The flexibility of the virtual object layer provides developers with the option to abandon the one file, binary format like the native HDF5 implementation. A “raw” file format could map HDF5 objects (groups, datasets, </w:t>
-      </w:r>
-      <w:proofErr w:type="spellStart"/>
-      <w:r>
-        <w:t>etc</w:t>
-      </w:r>
-      <w:proofErr w:type="spellEnd"/>
-      <w:r>
-        <w:t xml:space="preserve"> …) to file system objects (directories, files, </w:t>
-      </w:r>
-      <w:proofErr w:type="spellStart"/>
-      <w:r>
-        <w:t>etc</w:t>
-      </w:r>
-      <w:proofErr w:type="spellEnd"/>
-      <w:r>
-        <w:t xml:space="preserve"> …). The entire set of raw file system objects created would represent one HDF5 container as opposed to one HDF5 file with the </w:t>
-      </w:r>
-      <w:r>
-        <w:lastRenderedPageBreak/>
-        <w:t>native plugin. The actual mapping between all HDF5 objects to file system objects is subject to further research.</w:t>
+        <w:t>The flexibility of the virtual object layer provides developers with the option to abandon the one file, binary format like the native HDF5 implementation. A “raw” file format could map HDF5 objects (groups, datasets, etc …) to file system objects (directories, files, etc …). The entire set of raw file system objects created would represent one HDF5 container as opposed to one HDF5 file with the native plugin. The actual mapping between all HDF5 objects to file system objects is subject to further research.</w:t>
       </w:r>
     </w:p>
     <w:p>
@@ -2373,7 +1365,6 @@
         <w:rPr>
           <w:noProof/>
         </w:rPr>
-        <w:lastRenderedPageBreak/>
         <w:drawing>
           <wp:inline distT="0" distB="0" distL="0" distR="0" wp14:anchorId="690B4EA0" wp14:editId="71D44097">
             <wp:extent cx="6309360" cy="3273425"/>
@@ -2510,7 +1501,6 @@
         <w:rPr>
           <w:noProof/>
         </w:rPr>
-        <w:lastRenderedPageBreak/>
         <w:drawing>
           <wp:inline distT="0" distB="0" distL="0" distR="0" wp14:anchorId="7D31DD60" wp14:editId="7D06B9DC">
             <wp:extent cx="2429680" cy="3951890"/>
@@ -2631,7 +1621,6 @@
         <w:rPr>
           <w:noProof/>
         </w:rPr>
-        <w:lastRenderedPageBreak/>
         <w:t>Another possible VOL plugin could be a statistics plugin that just gathers information on HDF5 API calls and records statistics associated with the number of calls to a specific API functions and corresponding parameters. This plugin would be very useful for profiling purposes. The statistics plugin would be stacked on top of another VOL plugin that actually performs the required access to the file.</w:t>
       </w:r>
     </w:p>
@@ -2789,41 +1778,12 @@
         <w:t xml:space="preserve"> function call that developers could use to implement certain API routines that do not map to one of the VOL callbacks. This is simila</w:t>
       </w:r>
       <w:r>
-        <w:t xml:space="preserve">r to the UNIX </w:t>
-      </w:r>
-      <w:proofErr w:type="spellStart"/>
-      <w:proofErr w:type="gramStart"/>
-      <w:r>
-        <w:t>ioctl</w:t>
-      </w:r>
-      <w:proofErr w:type="spellEnd"/>
-      <w:r>
-        <w:t>(</w:t>
-      </w:r>
-      <w:proofErr w:type="gramEnd"/>
-      <w:r>
-        <w:t>) routine.</w:t>
-      </w:r>
-    </w:p>
-    <w:p>
-      <w:r>
-        <w:t xml:space="preserve">The HDF5 library currently does not support </w:t>
-      </w:r>
-      <w:proofErr w:type="spellStart"/>
-      <w:r>
-        <w:t>nonblocking</w:t>
-      </w:r>
-      <w:proofErr w:type="spellEnd"/>
-      <w:r>
-        <w:t xml:space="preserve"> I/O operations. However, since it is a very desirable feature, future versions of the library most probably will add </w:t>
-      </w:r>
-      <w:proofErr w:type="spellStart"/>
-      <w:r>
-        <w:t>nonblocking</w:t>
-      </w:r>
-      <w:proofErr w:type="spellEnd"/>
-      <w:r>
-        <w:t xml:space="preserve"> routines. In order to be able to support </w:t>
+        <w:t>r to the UNIX ioctl() routine.</w:t>
+      </w:r>
+    </w:p>
+    <w:p>
+      <w:r>
+        <w:t xml:space="preserve">The HDF5 library currently does not support nonblocking I/O operations. However, since it is a very desirable feature, future versions of the library most probably will add nonblocking routines. In order to be able to support </w:t>
       </w:r>
       <w:r>
         <w:t xml:space="preserve">those API routines and not to double </w:t>
@@ -2838,37 +1798,13 @@
         <w:t xml:space="preserve">we made </w:t>
       </w:r>
       <w:r>
-        <w:t xml:space="preserve">all VOL callbacks </w:t>
-      </w:r>
-      <w:proofErr w:type="spellStart"/>
-      <w:r>
-        <w:t>nonblocking</w:t>
-      </w:r>
-      <w:proofErr w:type="spellEnd"/>
-      <w:r>
-        <w:t xml:space="preserve"> compatible, by adding an HDF5 request parameter</w:t>
+        <w:t>all VOL callbacks nonblocking compatible, by adding an HDF5 request parameter</w:t>
       </w:r>
       <w:r>
         <w:t xml:space="preserve"> </w:t>
       </w:r>
       <w:r>
-        <w:t xml:space="preserve">to all VOL callbacks. If the high level operation issued by the user is </w:t>
-      </w:r>
-      <w:proofErr w:type="spellStart"/>
-      <w:r>
-        <w:t>nonblocking</w:t>
-      </w:r>
-      <w:proofErr w:type="spellEnd"/>
-      <w:r>
-        <w:t xml:space="preserve">, then the request would just be forwarded to the VOL plugin and the plugin itself would be responsible to support the </w:t>
-      </w:r>
-      <w:proofErr w:type="spellStart"/>
-      <w:r>
-        <w:t>nonblocking</w:t>
-      </w:r>
-      <w:proofErr w:type="spellEnd"/>
-      <w:r>
-        <w:t xml:space="preserve"> behavior. If the high level operation is a blocking operation, then a non-active request is forwarded to the plugin which detects that the request is inactive and </w:t>
+        <w:t xml:space="preserve">to all VOL callbacks. If the high level operation issued by the user is nonblocking, then the request would just be forwarded to the VOL plugin and the plugin itself would be responsible to support the nonblocking behavior. If the high level operation is a blocking operation, then a non-active request is forwarded to the plugin which detects that the request is inactive and </w:t>
       </w:r>
       <w:r>
         <w:t xml:space="preserve">implements the operation in a blocking behavior. </w:t>
@@ -2908,11 +1844,7 @@
         <w:t xml:space="preserve">either </w:t>
       </w:r>
       <w:r>
-        <w:t xml:space="preserve">have a general class that contains all common functions, and </w:t>
-      </w:r>
-      <w:r>
-        <w:lastRenderedPageBreak/>
-        <w:t>then children of that class that contain functions s</w:t>
+        <w:t>have a general class that contains all common functions, and then children of that class that contain functions s</w:t>
       </w:r>
       <w:r>
         <w:t xml:space="preserve">pecific to certain HDF5 objects, or </w:t>
@@ -2957,21 +1889,12 @@
           <w:rFonts w:ascii="Courier New" w:hAnsi="Courier New" w:cs="Courier New"/>
         </w:rPr>
       </w:pPr>
-      <w:proofErr w:type="spellStart"/>
       <w:r>
         <w:rPr>
           <w:rStyle w:val="Emphasis"/>
           <w:rFonts w:ascii="Courier New" w:hAnsi="Courier New" w:cs="Courier New"/>
         </w:rPr>
-        <w:t>herr_t</w:t>
-      </w:r>
-      <w:proofErr w:type="spellEnd"/>
-      <w:r>
-        <w:rPr>
-          <w:rStyle w:val="Emphasis"/>
-          <w:rFonts w:ascii="Courier New" w:hAnsi="Courier New" w:cs="Courier New"/>
-        </w:rPr>
-        <w:t xml:space="preserve"> </w:t>
+        <w:t xml:space="preserve">herr_t </w:t>
       </w:r>
       <w:r>
         <w:rPr>
@@ -2986,23 +1909,13 @@
         </w:rPr>
         <w:t xml:space="preserve">( </w:t>
       </w:r>
-      <w:proofErr w:type="spellStart"/>
       <w:r>
         <w:rPr>
           <w:rStyle w:val="Emphasis"/>
           <w:rFonts w:ascii="Courier New" w:hAnsi="Courier New" w:cs="Courier New"/>
         </w:rPr>
-        <w:t>hid_t</w:t>
-      </w:r>
-      <w:proofErr w:type="spellEnd"/>
-      <w:r>
-        <w:rPr>
-          <w:rStyle w:val="Emphasis"/>
-          <w:rFonts w:ascii="Courier New" w:hAnsi="Courier New" w:cs="Courier New"/>
-        </w:rPr>
-        <w:t xml:space="preserve"> </w:t>
-      </w:r>
-      <w:proofErr w:type="spellStart"/>
+        <w:t xml:space="preserve">hid_t </w:t>
+      </w:r>
       <w:r>
         <w:rPr>
           <w:rStyle w:val="HTMLCode"/>
@@ -3010,30 +1923,19 @@
         </w:rPr>
         <w:t>src_loc_id</w:t>
       </w:r>
-      <w:proofErr w:type="spellEnd"/>
       <w:r>
         <w:rPr>
           <w:rFonts w:ascii="Courier New" w:hAnsi="Courier New" w:cs="Courier New"/>
         </w:rPr>
         <w:t xml:space="preserve">, </w:t>
       </w:r>
-      <w:proofErr w:type="spellStart"/>
       <w:r>
         <w:rPr>
           <w:rStyle w:val="Emphasis"/>
           <w:rFonts w:ascii="Courier New" w:hAnsi="Courier New" w:cs="Courier New"/>
         </w:rPr>
-        <w:t>const</w:t>
-      </w:r>
-      <w:proofErr w:type="spellEnd"/>
-      <w:r>
-        <w:rPr>
-          <w:rStyle w:val="Emphasis"/>
-          <w:rFonts w:ascii="Courier New" w:hAnsi="Courier New" w:cs="Courier New"/>
-        </w:rPr>
-        <w:t xml:space="preserve"> char *</w:t>
-      </w:r>
-      <w:proofErr w:type="spellStart"/>
+        <w:t>const char *</w:t>
+      </w:r>
       <w:r>
         <w:rPr>
           <w:rStyle w:val="HTMLCode"/>
@@ -3041,30 +1943,19 @@
         </w:rPr>
         <w:t>src_name</w:t>
       </w:r>
-      <w:proofErr w:type="spellEnd"/>
       <w:r>
         <w:rPr>
           <w:rFonts w:ascii="Courier New" w:hAnsi="Courier New" w:cs="Courier New"/>
         </w:rPr>
         <w:t xml:space="preserve">, </w:t>
       </w:r>
-      <w:proofErr w:type="spellStart"/>
       <w:r>
         <w:rPr>
           <w:rStyle w:val="Emphasis"/>
           <w:rFonts w:ascii="Courier New" w:hAnsi="Courier New" w:cs="Courier New"/>
         </w:rPr>
-        <w:t>hid_t</w:t>
-      </w:r>
-      <w:proofErr w:type="spellEnd"/>
-      <w:r>
-        <w:rPr>
-          <w:rStyle w:val="Emphasis"/>
-          <w:rFonts w:ascii="Courier New" w:hAnsi="Courier New" w:cs="Courier New"/>
-        </w:rPr>
-        <w:t xml:space="preserve"> </w:t>
-      </w:r>
-      <w:proofErr w:type="spellStart"/>
+        <w:t xml:space="preserve">hid_t </w:t>
+      </w:r>
       <w:r>
         <w:rPr>
           <w:rStyle w:val="HTMLCode"/>
@@ -3072,30 +1963,19 @@
         </w:rPr>
         <w:t>dst_loc_id</w:t>
       </w:r>
-      <w:proofErr w:type="spellEnd"/>
       <w:r>
         <w:rPr>
           <w:rFonts w:ascii="Courier New" w:hAnsi="Courier New" w:cs="Courier New"/>
         </w:rPr>
         <w:t xml:space="preserve">, </w:t>
       </w:r>
-      <w:proofErr w:type="spellStart"/>
       <w:r>
         <w:rPr>
           <w:rStyle w:val="Emphasis"/>
           <w:rFonts w:ascii="Courier New" w:hAnsi="Courier New" w:cs="Courier New"/>
         </w:rPr>
-        <w:t>const</w:t>
-      </w:r>
-      <w:proofErr w:type="spellEnd"/>
-      <w:r>
-        <w:rPr>
-          <w:rStyle w:val="Emphasis"/>
-          <w:rFonts w:ascii="Courier New" w:hAnsi="Courier New" w:cs="Courier New"/>
-        </w:rPr>
-        <w:t xml:space="preserve"> char *</w:t>
-      </w:r>
-      <w:proofErr w:type="spellStart"/>
+        <w:t>const char *</w:t>
+      </w:r>
       <w:r>
         <w:rPr>
           <w:rStyle w:val="HTMLCode"/>
@@ -3103,30 +1983,19 @@
         </w:rPr>
         <w:t>dst_name</w:t>
       </w:r>
-      <w:proofErr w:type="spellEnd"/>
       <w:r>
         <w:rPr>
           <w:rFonts w:ascii="Courier New" w:hAnsi="Courier New" w:cs="Courier New"/>
         </w:rPr>
         <w:t xml:space="preserve">, </w:t>
       </w:r>
-      <w:proofErr w:type="spellStart"/>
       <w:r>
         <w:rPr>
           <w:rStyle w:val="Emphasis"/>
           <w:rFonts w:ascii="Courier New" w:hAnsi="Courier New" w:cs="Courier New"/>
         </w:rPr>
-        <w:t>hid_t</w:t>
-      </w:r>
-      <w:proofErr w:type="spellEnd"/>
-      <w:r>
-        <w:rPr>
-          <w:rStyle w:val="Emphasis"/>
-          <w:rFonts w:ascii="Courier New" w:hAnsi="Courier New" w:cs="Courier New"/>
-        </w:rPr>
-        <w:t xml:space="preserve"> </w:t>
-      </w:r>
-      <w:proofErr w:type="spellStart"/>
+        <w:t xml:space="preserve">hid_t </w:t>
+      </w:r>
       <w:r>
         <w:rPr>
           <w:rStyle w:val="HTMLCode"/>
@@ -3134,30 +2003,19 @@
         </w:rPr>
         <w:t>ocpypl_id</w:t>
       </w:r>
-      <w:proofErr w:type="spellEnd"/>
       <w:r>
         <w:rPr>
           <w:rFonts w:ascii="Courier New" w:hAnsi="Courier New" w:cs="Courier New"/>
         </w:rPr>
         <w:t xml:space="preserve">, </w:t>
       </w:r>
-      <w:proofErr w:type="spellStart"/>
       <w:r>
         <w:rPr>
           <w:rStyle w:val="Emphasis"/>
           <w:rFonts w:ascii="Courier New" w:hAnsi="Courier New" w:cs="Courier New"/>
         </w:rPr>
-        <w:t>hid_t</w:t>
-      </w:r>
-      <w:proofErr w:type="spellEnd"/>
-      <w:r>
-        <w:rPr>
-          <w:rStyle w:val="Emphasis"/>
-          <w:rFonts w:ascii="Courier New" w:hAnsi="Courier New" w:cs="Courier New"/>
-        </w:rPr>
-        <w:t xml:space="preserve"> </w:t>
-      </w:r>
-      <w:proofErr w:type="spellStart"/>
+        <w:t xml:space="preserve">hid_t </w:t>
+      </w:r>
       <w:r>
         <w:rPr>
           <w:rStyle w:val="HTMLCode"/>
@@ -3165,7 +2023,6 @@
         </w:rPr>
         <w:t>lcpl_id</w:t>
       </w:r>
-      <w:proofErr w:type="spellEnd"/>
       <w:r>
         <w:rPr>
           <w:rFonts w:ascii="Courier New" w:hAnsi="Courier New" w:cs="Courier New"/>
@@ -3184,7 +2041,6 @@
           <w:rFonts w:ascii="Courier New" w:hAnsi="Courier New" w:cs="Courier New"/>
         </w:rPr>
       </w:pPr>
-      <w:proofErr w:type="spellStart"/>
       <w:r>
         <w:rPr>
           <w:rStyle w:val="TNR12ItChar"/>
@@ -3192,7 +2048,6 @@
         </w:rPr>
         <w:t>htri_t</w:t>
       </w:r>
-      <w:proofErr w:type="spellEnd"/>
       <w:r>
         <w:rPr>
           <w:rFonts w:ascii="Courier New" w:eastAsia="Times New Roman" w:hAnsi="Courier New" w:cs="Courier New"/>
@@ -3201,277 +2056,77 @@
           <w:szCs w:val="24"/>
           <w:lang w:eastAsia="zh-CN"/>
         </w:rPr>
-        <w:t xml:space="preserve"> H5Ocompare(</w:t>
-      </w:r>
-      <w:proofErr w:type="spellStart"/>
-      <w:r>
-        <w:rPr>
-          <w:rFonts w:ascii="Courier New" w:eastAsia="Times New Roman" w:hAnsi="Courier New" w:cs="Courier New"/>
+        <w:t xml:space="preserve"> H5Ocompare(hid_t loc1_id, const char *name1, hid_t lapl1,  hid_t loc2_id, const char *name2, hid_t lapl2, hid_t cmppl_id, H5O_cmp_cb_t *cb_info);</w:t>
+      </w:r>
+    </w:p>
+    <w:p>
+      <w:r>
+        <w:t xml:space="preserve">If the </w:t>
+      </w:r>
+      <w:r>
+        <w:t>two</w:t>
+      </w:r>
+      <w:r>
+        <w:t xml:space="preserve"> objects are in </w:t>
+      </w:r>
+      <w:r>
+        <w:t>“</w:t>
+      </w:r>
+      <w:r>
+        <w:rPr>
           <w:i/>
-          <w:iCs/>
-          <w:szCs w:val="24"/>
-          <w:lang w:eastAsia="zh-CN"/>
-        </w:rPr>
-        <w:t>hid_t</w:t>
-      </w:r>
-      <w:proofErr w:type="spellEnd"/>
-      <w:r>
-        <w:rPr>
-          <w:rFonts w:ascii="Courier New" w:eastAsia="Times New Roman" w:hAnsi="Courier New" w:cs="Courier New"/>
+        </w:rPr>
+        <w:t>containers</w:t>
+      </w:r>
+      <w:r>
+        <w:rPr>
           <w:i/>
-          <w:iCs/>
-          <w:szCs w:val="24"/>
-          <w:lang w:eastAsia="zh-CN"/>
-        </w:rPr>
-        <w:t xml:space="preserve"> loc1_id, </w:t>
-      </w:r>
-      <w:proofErr w:type="spellStart"/>
-      <w:r>
-        <w:rPr>
-          <w:rFonts w:ascii="Courier New" w:eastAsia="Times New Roman" w:hAnsi="Courier New" w:cs="Courier New"/>
-          <w:i/>
-          <w:iCs/>
-          <w:szCs w:val="24"/>
-          <w:lang w:eastAsia="zh-CN"/>
-        </w:rPr>
-        <w:t>const</w:t>
-      </w:r>
-      <w:proofErr w:type="spellEnd"/>
-      <w:r>
-        <w:rPr>
-          <w:rFonts w:ascii="Courier New" w:eastAsia="Times New Roman" w:hAnsi="Courier New" w:cs="Courier New"/>
-          <w:i/>
-          <w:iCs/>
-          <w:szCs w:val="24"/>
-          <w:lang w:eastAsia="zh-CN"/>
-        </w:rPr>
-        <w:t xml:space="preserve"> char *name1, </w:t>
-      </w:r>
-      <w:proofErr w:type="spellStart"/>
-      <w:r>
-        <w:rPr>
-          <w:rFonts w:ascii="Courier New" w:eastAsia="Times New Roman" w:hAnsi="Courier New" w:cs="Courier New"/>
-          <w:i/>
-          <w:iCs/>
-          <w:szCs w:val="24"/>
-          <w:lang w:eastAsia="zh-CN"/>
-        </w:rPr>
-        <w:t>hid_t</w:t>
-      </w:r>
-      <w:proofErr w:type="spellEnd"/>
-      <w:r>
-        <w:rPr>
-          <w:rFonts w:ascii="Courier New" w:eastAsia="Times New Roman" w:hAnsi="Courier New" w:cs="Courier New"/>
-          <w:i/>
-          <w:iCs/>
-          <w:szCs w:val="24"/>
-          <w:lang w:eastAsia="zh-CN"/>
-        </w:rPr>
-        <w:t xml:space="preserve"> lapl1,  </w:t>
-      </w:r>
-      <w:proofErr w:type="spellStart"/>
-      <w:r>
-        <w:rPr>
-          <w:rFonts w:ascii="Courier New" w:eastAsia="Times New Roman" w:hAnsi="Courier New" w:cs="Courier New"/>
-          <w:i/>
-          <w:iCs/>
-          <w:szCs w:val="24"/>
-          <w:lang w:eastAsia="zh-CN"/>
-        </w:rPr>
-        <w:t>hid_t</w:t>
-      </w:r>
-      <w:proofErr w:type="spellEnd"/>
-      <w:r>
-        <w:rPr>
-          <w:rFonts w:ascii="Courier New" w:eastAsia="Times New Roman" w:hAnsi="Courier New" w:cs="Courier New"/>
-          <w:i/>
-          <w:iCs/>
-          <w:szCs w:val="24"/>
-          <w:lang w:eastAsia="zh-CN"/>
-        </w:rPr>
-        <w:t xml:space="preserve"> loc2_id, </w:t>
-      </w:r>
-      <w:proofErr w:type="spellStart"/>
-      <w:r>
-        <w:rPr>
-          <w:rFonts w:ascii="Courier New" w:eastAsia="Times New Roman" w:hAnsi="Courier New" w:cs="Courier New"/>
-          <w:i/>
-          <w:iCs/>
-          <w:szCs w:val="24"/>
-          <w:lang w:eastAsia="zh-CN"/>
-        </w:rPr>
-        <w:t>const</w:t>
-      </w:r>
-      <w:proofErr w:type="spellEnd"/>
-      <w:r>
-        <w:rPr>
-          <w:rFonts w:ascii="Courier New" w:eastAsia="Times New Roman" w:hAnsi="Courier New" w:cs="Courier New"/>
-          <w:i/>
-          <w:iCs/>
-          <w:szCs w:val="24"/>
-          <w:lang w:eastAsia="zh-CN"/>
-        </w:rPr>
-        <w:t xml:space="preserve"> char *name2, </w:t>
-      </w:r>
-      <w:proofErr w:type="spellStart"/>
-      <w:r>
-        <w:rPr>
-          <w:rFonts w:ascii="Courier New" w:eastAsia="Times New Roman" w:hAnsi="Courier New" w:cs="Courier New"/>
-          <w:i/>
-          <w:iCs/>
-          <w:szCs w:val="24"/>
-          <w:lang w:eastAsia="zh-CN"/>
-        </w:rPr>
-        <w:t>hid_t</w:t>
-      </w:r>
-      <w:proofErr w:type="spellEnd"/>
-      <w:r>
-        <w:rPr>
-          <w:rFonts w:ascii="Courier New" w:eastAsia="Times New Roman" w:hAnsi="Courier New" w:cs="Courier New"/>
-          <w:i/>
-          <w:iCs/>
-          <w:szCs w:val="24"/>
-          <w:lang w:eastAsia="zh-CN"/>
-        </w:rPr>
-        <w:t xml:space="preserve"> lapl2, </w:t>
-      </w:r>
-      <w:proofErr w:type="spellStart"/>
-      <w:r>
-        <w:rPr>
-          <w:rFonts w:ascii="Courier New" w:eastAsia="Times New Roman" w:hAnsi="Courier New" w:cs="Courier New"/>
-          <w:i/>
-          <w:iCs/>
-          <w:szCs w:val="24"/>
-          <w:lang w:eastAsia="zh-CN"/>
-        </w:rPr>
-        <w:t>hid_t</w:t>
-      </w:r>
-      <w:proofErr w:type="spellEnd"/>
-      <w:r>
-        <w:rPr>
-          <w:rFonts w:ascii="Courier New" w:eastAsia="Times New Roman" w:hAnsi="Courier New" w:cs="Courier New"/>
-          <w:i/>
-          <w:iCs/>
-          <w:szCs w:val="24"/>
-          <w:lang w:eastAsia="zh-CN"/>
-        </w:rPr>
+        </w:rPr>
+        <w:t>”</w:t>
+      </w:r>
+      <w:r>
+        <w:t xml:space="preserve"> of the same type, i.e. created using the same VOL plugin, then the VOL layer would be able to detect that and forward those calls to the corresponding implementation </w:t>
+      </w:r>
+      <w:r>
+        <w:t>using a designated VOL callback. This would allow different sorts of optimizations that a VOL plugin could choose to implement in order to copy or compare two objects. On the other hand, if the objects belong to two different containers, the VOL plugin would not be able to interpret an object created by a different plugin, and so a different approach needs to be considered.</w:t>
+      </w:r>
+    </w:p>
+    <w:p>
+      <w:r>
+        <w:t>Comparing two objects that belong to different types of HDF5 con</w:t>
+      </w:r>
+      <w:r>
+        <w:t>tainers require processing independent of the VOL plugins. One way to accomplish this is to add utility routines to the VOL class to retrieve certain characteristics about an object for comparison. For example, datasets would need utility routines to retrieve the dataset name, dimensions, type, space, and elements. Once those values are retrieved for each object from each VOL plugin, the comparison operation could return the required result. The copy operation would require the same level of processing on th</w:t>
+      </w:r>
+      <w:r>
+        <w:t>e source object. T</w:t>
+      </w:r>
+      <w:r>
+        <w:t xml:space="preserve">hen using the fetched attributes, the same object is created </w:t>
+      </w:r>
+      <w:r>
+        <w:t>using a create callback of the destination object’s VOL plugin.</w:t>
+      </w:r>
+    </w:p>
+    <w:p>
+      <w:pPr>
+        <w:pStyle w:val="Heading1"/>
+      </w:pPr>
+      <w:r>
+        <w:t>Recommendation</w:t>
+      </w:r>
+    </w:p>
+    <w:p/>
+    <w:p>
+      <w:pPr>
+        <w:pStyle w:val="Heading"/>
+      </w:pPr>
+      <w:r>
+        <w:t>Revision History</w:t>
+      </w:r>
+      <w:r>
         <w:t xml:space="preserve"> </w:t>
       </w:r>
-      <w:proofErr w:type="spellStart"/>
-      <w:r>
-        <w:rPr>
-          <w:rFonts w:ascii="Courier New" w:eastAsia="Times New Roman" w:hAnsi="Courier New" w:cs="Courier New"/>
-          <w:i/>
-          <w:iCs/>
-          <w:szCs w:val="24"/>
-          <w:lang w:eastAsia="zh-CN"/>
-        </w:rPr>
-        <w:t>cmppl_id</w:t>
-      </w:r>
-      <w:proofErr w:type="spellEnd"/>
-      <w:r>
-        <w:rPr>
-          <w:rFonts w:ascii="Courier New" w:eastAsia="Times New Roman" w:hAnsi="Courier New" w:cs="Courier New"/>
-          <w:i/>
-          <w:iCs/>
-          <w:szCs w:val="24"/>
-          <w:lang w:eastAsia="zh-CN"/>
-        </w:rPr>
-        <w:t>, H5O_cmp_cb_t *</w:t>
-      </w:r>
-      <w:proofErr w:type="spellStart"/>
-      <w:r>
-        <w:rPr>
-          <w:rFonts w:ascii="Courier New" w:eastAsia="Times New Roman" w:hAnsi="Courier New" w:cs="Courier New"/>
-          <w:i/>
-          <w:iCs/>
-          <w:szCs w:val="24"/>
-          <w:lang w:eastAsia="zh-CN"/>
-        </w:rPr>
-        <w:t>cb_info</w:t>
-      </w:r>
-      <w:proofErr w:type="spellEnd"/>
-      <w:r>
-        <w:rPr>
-          <w:rFonts w:ascii="Courier New" w:eastAsia="Times New Roman" w:hAnsi="Courier New" w:cs="Courier New"/>
-          <w:i/>
-          <w:iCs/>
-          <w:szCs w:val="24"/>
-          <w:lang w:eastAsia="zh-CN"/>
-        </w:rPr>
-        <w:t>);</w:t>
-      </w:r>
-    </w:p>
-    <w:p>
-      <w:r>
-        <w:t xml:space="preserve">If the </w:t>
-      </w:r>
-      <w:r>
-        <w:t>two</w:t>
-      </w:r>
-      <w:r>
-        <w:t xml:space="preserve"> objects are in </w:t>
-      </w:r>
-      <w:r>
-        <w:t>“</w:t>
-      </w:r>
-      <w:r>
-        <w:rPr>
-          <w:i/>
-        </w:rPr>
-        <w:t>containers</w:t>
-      </w:r>
-      <w:r>
-        <w:rPr>
-          <w:i/>
-        </w:rPr>
-        <w:t>”</w:t>
-      </w:r>
-      <w:r>
-        <w:t xml:space="preserve"> of the same type, i.e. created using the same VOL plugin, then the VOL layer would be able to detect that and forward those calls to the corresponding implementation </w:t>
-      </w:r>
-      <w:r>
-        <w:t>using a designated VOL callback. This would allow different sorts of optimizations that a VOL plugin could choose to implement in order to copy or compare two objects. On the other hand, if the objects belong to two different containers, the VOL plugin would not be able to interpret an object created by a different plugin, and so a different approach needs to be considered.</w:t>
-      </w:r>
-    </w:p>
-    <w:p>
-      <w:r>
-        <w:t>Comparing two objects that belong to different types of HDF5 con</w:t>
-      </w:r>
-      <w:r>
-        <w:t>tainers require processing independent of the VOL plugins. One way to accomplish this is to add utility routines to the VOL class to retrieve certain characteristics about an object for comparison. For example, datasets would need utility routines to retrieve the dataset name, dimensions, type, space, and elements. Once those values are retrieved for each object from each VOL plugin, the comparison operation could return the required result. The copy operation would require the same level of processing on th</w:t>
-      </w:r>
-      <w:r>
-        <w:t>e source object. T</w:t>
-      </w:r>
-      <w:r>
-        <w:t xml:space="preserve">hen using the fetched attributes, the same object is created </w:t>
-      </w:r>
-      <w:r>
-        <w:t>using a create callback of the destination object’s VOL plugin.</w:t>
-      </w:r>
-    </w:p>
-    <w:p>
-      <w:pPr>
-        <w:pStyle w:val="Heading1"/>
-      </w:pPr>
-      <w:r>
-        <w:t>Recommendation</w:t>
-      </w:r>
-    </w:p>
-    <w:p/>
-    <w:p>
-      <w:pPr>
-        <w:pStyle w:val="Heading"/>
-      </w:pPr>
-      <w:r>
-        <w:t>Revision History</w:t>
-      </w:r>
-      <w:r>
-        <w:t xml:space="preserve"> </w:t>
-      </w:r>
-      <w:bookmarkStart w:id="0" w:name="_GoBack"/>
-      <w:bookmarkEnd w:id="0"/>
     </w:p>
     <w:tbl>
       <w:tblPr>
@@ -3856,7 +2511,7 @@
               <w:rPr>
                 <w:noProof/>
               </w:rPr>
-              <w:t>10</w:t>
+              <w:t>5</w:t>
             </w:r>
             <w:r>
               <w:rPr>
@@ -3867,14 +2522,27 @@
             <w:r>
               <w:t xml:space="preserve"> of </w:t>
             </w:r>
-            <w:fldSimple w:instr=" NUMPAGES  ">
-              <w:r>
-                <w:rPr>
-                  <w:noProof/>
-                </w:rPr>
-                <w:t>10</w:t>
-              </w:r>
-            </w:fldSimple>
+            <w:r>
+              <w:fldChar w:fldCharType="begin"/>
+            </w:r>
+            <w:r>
+              <w:instrText xml:space="preserve"> NUMPAGES  </w:instrText>
+            </w:r>
+            <w:r>
+              <w:fldChar w:fldCharType="separate"/>
+            </w:r>
+            <w:r>
+              <w:rPr>
+                <w:noProof/>
+              </w:rPr>
+              <w:t>10</w:t>
+            </w:r>
+            <w:r>
+              <w:rPr>
+                <w:noProof/>
+              </w:rPr>
+              <w:fldChar w:fldCharType="end"/>
+            </w:r>
           </w:p>
         </w:sdtContent>
       </w:sdt>
@@ -3984,14 +2652,27 @@
             <w:r>
               <w:t xml:space="preserve"> of </w:t>
             </w:r>
-            <w:fldSimple w:instr=" NUMPAGES  ">
-              <w:r>
-                <w:rPr>
-                  <w:noProof/>
-                </w:rPr>
-                <w:t>11</w:t>
-              </w:r>
-            </w:fldSimple>
+            <w:r>
+              <w:fldChar w:fldCharType="begin"/>
+            </w:r>
+            <w:r>
+              <w:instrText xml:space="preserve"> NUMPAGES  </w:instrText>
+            </w:r>
+            <w:r>
+              <w:fldChar w:fldCharType="separate"/>
+            </w:r>
+            <w:r>
+              <w:rPr>
+                <w:noProof/>
+              </w:rPr>
+              <w:t>10</w:t>
+            </w:r>
+            <w:r>
+              <w:rPr>
+                <w:noProof/>
+              </w:rPr>
+              <w:fldChar w:fldCharType="end"/>
+            </w:r>
           </w:p>
         </w:sdtContent>
       </w:sdt>
@@ -7942,7 +6623,7 @@
 </file>
 
 <file path=customXml/itemProps1.xml><?xml version="1.0" encoding="utf-8"?>
-<ds:datastoreItem xmlns:ds="http://schemas.openxmlformats.org/officeDocument/2006/customXml" ds:itemID="{857A2147-76D3-471D-8270-AFC043A6423D}">
+<ds:datastoreItem xmlns:ds="http://schemas.openxmlformats.org/officeDocument/2006/customXml" ds:itemID="{1472ABAF-B2A4-466A-9459-098EF66548D9}">
   <ds:schemaRefs>
     <ds:schemaRef ds:uri="http://schemas.openxmlformats.org/officeDocument/2006/bibliography"/>
   </ds:schemaRefs>

</xml_diff>